<commit_message>
Update PDF document for improved content and formatting
</commit_message>
<xml_diff>
--- a/public/documents/Mohamed H. Aly.docx
+++ b/public/documents/Mohamed H. Aly.docx
@@ -46,7 +46,19 @@
           <w:rPr>
             <w:u w:val="single"/>
           </w:rPr>
-          <w:t>Portfolio website</w:t>
+          <w:t>Portfolio we</w:t>
+        </w:r>
+        <w:r>
+          <w:rPr>
+            <w:u w:val="single"/>
+          </w:rPr>
+          <w:t>b</w:t>
+        </w:r>
+        <w:r>
+          <w:rPr>
+            <w:u w:val="single"/>
+          </w:rPr>
+          <w:t>site</w:t>
         </w:r>
       </w:hyperlink>
     </w:p>
@@ -90,338 +102,869 @@
         <w:t>Mohamed H. Aly</w:t>
       </w:r>
     </w:p>
+    <w:p>
+      <w:pPr>
+        <w:pStyle w:val="Heading1"/>
+        <w:bidi/>
+      </w:pPr>
+    </w:p>
+    <w:p>
+      <w:pPr>
+        <w:pStyle w:val="Heading1"/>
+        <w:bidi/>
+      </w:pPr>
+      <w:r>
+        <w:t>Experience</w:t>
+      </w:r>
+    </w:p>
+    <w:p>
+      <w:pPr>
+        <w:pStyle w:val="Heading2"/>
+        <w:rPr>
+          <w:sz w:val="21"/>
+          <w:szCs w:val="21"/>
+        </w:rPr>
+      </w:pPr>
+      <w:r>
+        <w:rPr>
+          <w:sz w:val="21"/>
+          <w:szCs w:val="21"/>
+        </w:rPr>
+        <w:t>The Address Holding</w:t>
+      </w:r>
+    </w:p>
+    <w:p>
+      <w:pPr>
+        <w:pStyle w:val="ResumeText"/>
+        <w:rPr>
+          <w:color w:val="404040" w:themeColor="text1" w:themeTint="BF"/>
+          <w:sz w:val="21"/>
+          <w:szCs w:val="21"/>
+        </w:rPr>
+      </w:pPr>
+      <w:r>
+        <w:rPr>
+          <w:color w:val="404040" w:themeColor="text1" w:themeTint="BF"/>
+          <w:sz w:val="21"/>
+          <w:szCs w:val="21"/>
+        </w:rPr>
+        <w:t>Frontend Engineer</w:t>
+      </w:r>
+    </w:p>
+    <w:p>
+      <w:pPr>
+        <w:pStyle w:val="ResumeText"/>
+      </w:pPr>
+      <w:r>
+        <w:t>Nov 2024 - Present</w:t>
+      </w:r>
+    </w:p>
+    <w:p>
+      <w:pPr>
+        <w:pStyle w:val="ResumeText"/>
+        <w:numPr>
+          <w:ilvl w:val="0"/>
+          <w:numId w:val="1"/>
+        </w:numPr>
+      </w:pPr>
+      <w:r>
+        <w:rPr>
+          <w:b/>
+          <w:bCs/>
+          <w:lang w:val="en-EG"/>
+        </w:rPr>
+        <w:t xml:space="preserve">Internal system development: </w:t>
+      </w:r>
+      <w:r>
+        <w:t>Built and maintained CRMs and HRMs using Next.js, focusing on</w:t>
+      </w:r>
+      <w:r>
+        <w:t xml:space="preserve"> </w:t>
+      </w:r>
+      <w:r>
+        <w:t>performance, scalability, and maintainability.</w:t>
+      </w:r>
+    </w:p>
+    <w:p>
+      <w:pPr>
+        <w:pStyle w:val="ResumeText"/>
+        <w:numPr>
+          <w:ilvl w:val="0"/>
+          <w:numId w:val="1"/>
+        </w:numPr>
+      </w:pPr>
+      <w:r>
+        <w:rPr>
+          <w:b/>
+          <w:bCs/>
+          <w:lang w:val="en-EG"/>
+        </w:rPr>
+        <w:t xml:space="preserve">Project ownership: </w:t>
+      </w:r>
+      <w:r>
+        <w:t>Spearheaded development of a property listing e-commerce website, authoring 85%+ of the production code.</w:t>
+      </w:r>
+    </w:p>
+    <w:p>
+      <w:pPr>
+        <w:pStyle w:val="ResumeText"/>
+        <w:numPr>
+          <w:ilvl w:val="0"/>
+          <w:numId w:val="1"/>
+        </w:numPr>
+      </w:pPr>
+      <w:r>
+        <w:rPr>
+          <w:b/>
+          <w:bCs/>
+          <w:lang w:val="en-EG"/>
+        </w:rPr>
+        <w:t xml:space="preserve">SEO optimization: </w:t>
+      </w:r>
+      <w:r>
+        <w:t>Implemented server-side rendering and dynamic routing to maximize organic visibility and meet SEO best practices.</w:t>
+      </w:r>
+    </w:p>
+    <w:p>
+      <w:pPr>
+        <w:pStyle w:val="ResumeText"/>
+        <w:numPr>
+          <w:ilvl w:val="0"/>
+          <w:numId w:val="1"/>
+        </w:numPr>
+      </w:pPr>
+      <w:r>
+        <w:rPr>
+          <w:b/>
+          <w:bCs/>
+          <w:lang w:val="en-EG"/>
+        </w:rPr>
+        <w:t xml:space="preserve">Cross-functional collaboration: </w:t>
+      </w:r>
+      <w:r>
+        <w:t>Worked closely with designers and backend teams to ensure seamless UI/UX and reliable system integration.</w:t>
+      </w:r>
+    </w:p>
+    <w:p>
+      <w:pPr>
+        <w:pStyle w:val="Heading2"/>
+        <w:rPr>
+          <w:sz w:val="21"/>
+          <w:szCs w:val="21"/>
+        </w:rPr>
+      </w:pPr>
+      <w:r>
+        <w:rPr>
+          <w:sz w:val="21"/>
+          <w:szCs w:val="21"/>
+        </w:rPr>
+        <w:t>Sideup</w:t>
+      </w:r>
+    </w:p>
+    <w:p>
+      <w:pPr>
+        <w:pStyle w:val="ResumeText"/>
+        <w:rPr>
+          <w:color w:val="404040" w:themeColor="text1" w:themeTint="BF"/>
+          <w:sz w:val="21"/>
+          <w:szCs w:val="21"/>
+        </w:rPr>
+      </w:pPr>
+      <w:r>
+        <w:rPr>
+          <w:color w:val="404040" w:themeColor="text1" w:themeTint="BF"/>
+          <w:sz w:val="21"/>
+          <w:szCs w:val="21"/>
+        </w:rPr>
+        <w:t>Senior Frontend Engineer</w:t>
+      </w:r>
+    </w:p>
+    <w:p>
+      <w:pPr>
+        <w:pStyle w:val="ResumeText"/>
+      </w:pPr>
+      <w:r>
+        <w:t>Dec 2023 – Nov 2024</w:t>
+      </w:r>
+    </w:p>
+    <w:p>
+      <w:pPr>
+        <w:pStyle w:val="ResumeText"/>
+        <w:numPr>
+          <w:ilvl w:val="0"/>
+          <w:numId w:val="1"/>
+        </w:numPr>
+      </w:pPr>
+      <w:r>
+        <w:rPr>
+          <w:b/>
+          <w:bCs/>
+        </w:rPr>
+        <w:t>Led and mentored junior engineers</w:t>
+      </w:r>
+      <w:r>
+        <w:t>: Cultivated a collaborative environment, fostering skill development and productivity.</w:t>
+      </w:r>
+    </w:p>
+    <w:p>
+      <w:pPr>
+        <w:pStyle w:val="ResumeText"/>
+        <w:numPr>
+          <w:ilvl w:val="0"/>
+          <w:numId w:val="1"/>
+        </w:numPr>
+      </w:pPr>
+      <w:r>
+        <w:rPr>
+          <w:b/>
+          <w:bCs/>
+        </w:rPr>
+        <w:t>Hands-on coding leadership</w:t>
+      </w:r>
+      <w:r>
+        <w:t>: Prioritized efficient task distribution, tackled complex features, ensuring robust code quality.</w:t>
+      </w:r>
+    </w:p>
+    <w:p>
+      <w:pPr>
+        <w:pStyle w:val="ResumeText"/>
+        <w:numPr>
+          <w:ilvl w:val="0"/>
+          <w:numId w:val="1"/>
+        </w:numPr>
+      </w:pPr>
+      <w:r>
+        <w:rPr>
+          <w:b/>
+          <w:bCs/>
+        </w:rPr>
+        <w:t>Stakeholder collaboration</w:t>
+      </w:r>
+      <w:r>
+        <w:t>: Provided valuable insights, aligning dashboard direction with user needs and business objectives.</w:t>
+      </w:r>
+    </w:p>
+    <w:p>
+      <w:pPr>
+        <w:pStyle w:val="ResumeText"/>
+        <w:numPr>
+          <w:ilvl w:val="0"/>
+          <w:numId w:val="1"/>
+        </w:numPr>
+      </w:pPr>
+      <w:r>
+        <w:rPr>
+          <w:b/>
+          <w:bCs/>
+        </w:rPr>
+        <w:t>Process optimization</w:t>
+      </w:r>
+      <w:r>
+        <w:rPr>
+          <w:b/>
+          <w:bCs/>
+        </w:rPr>
+        <w:t xml:space="preserve">: </w:t>
+      </w:r>
+      <w:r>
+        <w:t>Implemented initiatives to streamline workflows, enhance productivity, and ensure code efficiency and reliability.</w:t>
+      </w:r>
+    </w:p>
+    <w:p>
+      <w:pPr>
+        <w:keepNext/>
+        <w:keepLines/>
+        <w:spacing w:after="40"/>
+        <w:outlineLvl w:val="1"/>
+        <w:rPr>
+          <w:rFonts w:asciiTheme="majorHAnsi" w:eastAsiaTheme="majorEastAsia" w:hAnsiTheme="majorHAnsi" w:cstheme="majorBidi"/>
+          <w:b/>
+          <w:bCs/>
+          <w:caps/>
+          <w:color w:val="404040" w:themeColor="text1" w:themeTint="BF"/>
+          <w:kern w:val="20"/>
+          <w:sz w:val="21"/>
+          <w:szCs w:val="21"/>
+          <w14:ligatures w14:val="standardContextual"/>
+        </w:rPr>
+      </w:pPr>
+      <w:r>
+        <w:rPr>
+          <w:rFonts w:asciiTheme="majorHAnsi" w:eastAsiaTheme="majorEastAsia" w:hAnsiTheme="majorHAnsi" w:cstheme="majorBidi"/>
+          <w:b/>
+          <w:bCs/>
+          <w:caps/>
+          <w:color w:val="404040" w:themeColor="text1" w:themeTint="BF"/>
+          <w:kern w:val="20"/>
+          <w:sz w:val="21"/>
+          <w:szCs w:val="21"/>
+          <w14:ligatures w14:val="standardContextual"/>
+        </w:rPr>
+        <w:t>Sideup</w:t>
+      </w:r>
+    </w:p>
+    <w:p>
+      <w:pPr>
+        <w:ind w:right="1440"/>
+        <w:rPr>
+          <w:color w:val="404040" w:themeColor="text1" w:themeTint="BF"/>
+          <w:kern w:val="20"/>
+          <w:sz w:val="21"/>
+          <w:szCs w:val="21"/>
+        </w:rPr>
+      </w:pPr>
+      <w:r>
+        <w:rPr>
+          <w:color w:val="404040" w:themeColor="text1" w:themeTint="BF"/>
+          <w:kern w:val="20"/>
+          <w:sz w:val="21"/>
+          <w:szCs w:val="21"/>
+        </w:rPr>
+        <w:t xml:space="preserve">Frontend </w:t>
+      </w:r>
+      <w:r>
+        <w:rPr>
+          <w:color w:val="404040" w:themeColor="text1" w:themeTint="BF"/>
+          <w:kern w:val="20"/>
+          <w:sz w:val="21"/>
+          <w:szCs w:val="21"/>
+        </w:rPr>
+        <w:t>E</w:t>
+      </w:r>
+      <w:r>
+        <w:rPr>
+          <w:color w:val="404040" w:themeColor="text1" w:themeTint="BF"/>
+          <w:kern w:val="20"/>
+          <w:sz w:val="21"/>
+          <w:szCs w:val="21"/>
+        </w:rPr>
+        <w:t>ngineer</w:t>
+      </w:r>
+    </w:p>
+    <w:p>
+      <w:pPr>
+        <w:pStyle w:val="ResumeText"/>
+      </w:pPr>
+      <w:r>
+        <w:t>Feb 2023 – Dec 2023</w:t>
+      </w:r>
+    </w:p>
+    <w:p>
+      <w:pPr>
+        <w:numPr>
+          <w:ilvl w:val="0"/>
+          <w:numId w:val="1"/>
+        </w:numPr>
+        <w:ind w:right="1440"/>
+        <w:rPr>
+          <w:rFonts w:eastAsiaTheme="minorHAnsi"/>
+          <w:color w:val="595959" w:themeColor="text1" w:themeTint="A6"/>
+          <w:kern w:val="20"/>
+          <w:sz w:val="20"/>
+          <w:szCs w:val="20"/>
+        </w:rPr>
+      </w:pPr>
+      <w:r>
+        <w:rPr>
+          <w:rFonts w:eastAsiaTheme="minorHAnsi"/>
+          <w:b/>
+          <w:bCs/>
+          <w:color w:val="595959" w:themeColor="text1" w:themeTint="A6"/>
+          <w:kern w:val="20"/>
+          <w:sz w:val="20"/>
+          <w:szCs w:val="20"/>
+        </w:rPr>
+        <w:t xml:space="preserve">Led frontend </w:t>
+      </w:r>
+      <w:r>
+        <w:rPr>
+          <w:rFonts w:eastAsiaTheme="minorHAnsi"/>
+          <w:b/>
+          <w:bCs/>
+          <w:color w:val="595959" w:themeColor="text1" w:themeTint="A6"/>
+          <w:kern w:val="20"/>
+          <w:sz w:val="20"/>
+          <w:szCs w:val="20"/>
+        </w:rPr>
+        <w:t>development:</w:t>
+      </w:r>
+      <w:r>
+        <w:t xml:space="preserve"> </w:t>
+      </w:r>
+      <w:r>
+        <w:rPr>
+          <w:rFonts w:eastAsiaTheme="minorHAnsi"/>
+          <w:color w:val="595959" w:themeColor="text1" w:themeTint="A6"/>
+          <w:kern w:val="20"/>
+          <w:sz w:val="20"/>
+          <w:szCs w:val="20"/>
+        </w:rPr>
+        <w:t>Spearheaded the creation of a cutting-edge B2C shipping dashboard using React, TypeScript, and Bootstrap, ensuring seamless integration with backend systems.</w:t>
+      </w:r>
+    </w:p>
+    <w:p>
+      <w:pPr>
+        <w:numPr>
+          <w:ilvl w:val="0"/>
+          <w:numId w:val="1"/>
+        </w:numPr>
+        <w:ind w:right="1440"/>
+        <w:rPr>
+          <w:rFonts w:eastAsiaTheme="minorHAnsi"/>
+          <w:color w:val="595959" w:themeColor="text1" w:themeTint="A6"/>
+          <w:kern w:val="20"/>
+          <w:sz w:val="20"/>
+          <w:szCs w:val="20"/>
+        </w:rPr>
+      </w:pPr>
+      <w:r>
+        <w:rPr>
+          <w:rFonts w:eastAsiaTheme="minorHAnsi"/>
+          <w:b/>
+          <w:bCs/>
+          <w:color w:val="595959" w:themeColor="text1" w:themeTint="A6"/>
+          <w:kern w:val="20"/>
+          <w:sz w:val="20"/>
+          <w:szCs w:val="20"/>
+        </w:rPr>
+        <w:t xml:space="preserve">Ensured optimal UX/UI: </w:t>
+      </w:r>
+      <w:r>
+        <w:rPr>
+          <w:rFonts w:eastAsiaTheme="minorHAnsi"/>
+          <w:color w:val="595959" w:themeColor="text1" w:themeTint="A6"/>
+          <w:kern w:val="20"/>
+          <w:sz w:val="20"/>
+          <w:szCs w:val="20"/>
+        </w:rPr>
+        <w:t>Collaborated with UX designers to create an intuitive design, enhancing user satisfaction and usability.</w:t>
+      </w:r>
+    </w:p>
+    <w:p>
+      <w:pPr>
+        <w:numPr>
+          <w:ilvl w:val="0"/>
+          <w:numId w:val="1"/>
+        </w:numPr>
+        <w:ind w:right="1440"/>
+        <w:rPr>
+          <w:rFonts w:eastAsiaTheme="minorHAnsi"/>
+          <w:color w:val="595959" w:themeColor="text1" w:themeTint="A6"/>
+          <w:kern w:val="20"/>
+          <w:sz w:val="20"/>
+          <w:szCs w:val="20"/>
+        </w:rPr>
+      </w:pPr>
+      <w:r>
+        <w:rPr>
+          <w:rFonts w:eastAsiaTheme="minorHAnsi"/>
+          <w:b/>
+          <w:bCs/>
+          <w:color w:val="595959" w:themeColor="text1" w:themeTint="A6"/>
+          <w:kern w:val="20"/>
+          <w:sz w:val="20"/>
+          <w:szCs w:val="20"/>
+        </w:rPr>
+        <w:lastRenderedPageBreak/>
+        <w:t xml:space="preserve">Maintained system stability: </w:t>
+      </w:r>
+      <w:r>
+        <w:rPr>
+          <w:rFonts w:eastAsiaTheme="minorHAnsi"/>
+          <w:color w:val="595959" w:themeColor="text1" w:themeTint="A6"/>
+          <w:kern w:val="20"/>
+          <w:sz w:val="20"/>
+          <w:szCs w:val="20"/>
+        </w:rPr>
+        <w:t>Partnered with QA to conduct rigorous testing and debugging, ensuring high reliability and performance.</w:t>
+      </w:r>
+    </w:p>
+    <w:p>
+      <w:pPr>
+        <w:numPr>
+          <w:ilvl w:val="0"/>
+          <w:numId w:val="1"/>
+        </w:numPr>
+        <w:ind w:right="1440"/>
+        <w:rPr>
+          <w:rFonts w:eastAsiaTheme="minorHAnsi"/>
+          <w:color w:val="595959" w:themeColor="text1" w:themeTint="A6"/>
+          <w:kern w:val="20"/>
+          <w:sz w:val="20"/>
+          <w:szCs w:val="20"/>
+        </w:rPr>
+      </w:pPr>
+      <w:r>
+        <w:rPr>
+          <w:rFonts w:eastAsiaTheme="minorHAnsi"/>
+          <w:b/>
+          <w:bCs/>
+          <w:color w:val="595959" w:themeColor="text1" w:themeTint="A6"/>
+          <w:kern w:val="20"/>
+          <w:sz w:val="20"/>
+          <w:szCs w:val="20"/>
+        </w:rPr>
+        <w:t xml:space="preserve">Adapted to new tech: </w:t>
+      </w:r>
+      <w:r>
+        <w:rPr>
+          <w:rFonts w:eastAsiaTheme="minorHAnsi"/>
+          <w:color w:val="595959" w:themeColor="text1" w:themeTint="A6"/>
+          <w:kern w:val="20"/>
+          <w:sz w:val="20"/>
+          <w:szCs w:val="20"/>
+        </w:rPr>
+        <w:t>Quickly mastered Next.js and Material UI to maintain and improve previous versions, demonstrating adeptness in learning new technologies.</w:t>
+      </w:r>
+    </w:p>
+    <w:p>
+      <w:pPr>
+        <w:pStyle w:val="Heading2"/>
+        <w:rPr>
+          <w:sz w:val="21"/>
+          <w:szCs w:val="21"/>
+        </w:rPr>
+      </w:pPr>
+      <w:r>
+        <w:rPr>
+          <w:sz w:val="21"/>
+          <w:szCs w:val="21"/>
+        </w:rPr>
+        <w:t>Advanced Computer Technologies (ACT)</w:t>
+      </w:r>
+    </w:p>
+    <w:p>
+      <w:pPr>
+        <w:pStyle w:val="ResumeText"/>
+        <w:rPr>
+          <w:color w:val="404040" w:themeColor="text1" w:themeTint="BF"/>
+          <w:sz w:val="21"/>
+          <w:szCs w:val="21"/>
+        </w:rPr>
+      </w:pPr>
+      <w:r>
+        <w:rPr>
+          <w:color w:val="404040" w:themeColor="text1" w:themeTint="BF"/>
+          <w:sz w:val="21"/>
+          <w:szCs w:val="21"/>
+        </w:rPr>
+        <w:t xml:space="preserve">Interface </w:t>
+      </w:r>
+      <w:r>
+        <w:rPr>
+          <w:color w:val="404040" w:themeColor="text1" w:themeTint="BF"/>
+          <w:sz w:val="21"/>
+          <w:szCs w:val="21"/>
+        </w:rPr>
+        <w:t>S</w:t>
+      </w:r>
+      <w:r>
+        <w:rPr>
+          <w:color w:val="404040" w:themeColor="text1" w:themeTint="BF"/>
+          <w:sz w:val="21"/>
+          <w:szCs w:val="21"/>
+        </w:rPr>
+        <w:t>pecialist</w:t>
+      </w:r>
+    </w:p>
+    <w:p>
+      <w:pPr>
+        <w:pStyle w:val="ResumeText"/>
+      </w:pPr>
+      <w:r>
+        <w:t>Feb 2022 - Feb 202</w:t>
+      </w:r>
+      <w:r>
+        <w:t>3</w:t>
+      </w:r>
+    </w:p>
+    <w:p>
+      <w:pPr>
+        <w:numPr>
+          <w:ilvl w:val="0"/>
+          <w:numId w:val="1"/>
+        </w:numPr>
+        <w:ind w:right="1440"/>
+        <w:rPr>
+          <w:rFonts w:eastAsiaTheme="minorHAnsi"/>
+          <w:color w:val="595959" w:themeColor="text1" w:themeTint="A6"/>
+          <w:kern w:val="20"/>
+          <w:sz w:val="20"/>
+          <w:szCs w:val="20"/>
+        </w:rPr>
+      </w:pPr>
+      <w:r>
+        <w:rPr>
+          <w:rFonts w:eastAsiaTheme="minorHAnsi"/>
+          <w:b/>
+          <w:bCs/>
+          <w:color w:val="595959" w:themeColor="text1" w:themeTint="A6"/>
+          <w:kern w:val="20"/>
+          <w:sz w:val="20"/>
+          <w:szCs w:val="20"/>
+        </w:rPr>
+        <w:t xml:space="preserve">System Integration Expertise: </w:t>
+      </w:r>
+      <w:r>
+        <w:rPr>
+          <w:rFonts w:eastAsiaTheme="minorHAnsi"/>
+          <w:color w:val="595959" w:themeColor="text1" w:themeTint="A6"/>
+          <w:kern w:val="20"/>
+          <w:sz w:val="20"/>
+          <w:szCs w:val="20"/>
+        </w:rPr>
+        <w:t>Integrated digital subsystems like Door Lock Systems, IPTV, and POS with Property Management Systems for renowned hotel chains, facilitating seamless operations.</w:t>
+      </w:r>
+    </w:p>
+    <w:p>
+      <w:pPr>
+        <w:numPr>
+          <w:ilvl w:val="0"/>
+          <w:numId w:val="1"/>
+        </w:numPr>
+        <w:ind w:right="1440"/>
+        <w:rPr>
+          <w:rFonts w:eastAsiaTheme="minorHAnsi"/>
+          <w:color w:val="595959" w:themeColor="text1" w:themeTint="A6"/>
+          <w:kern w:val="20"/>
+          <w:sz w:val="20"/>
+          <w:szCs w:val="20"/>
+        </w:rPr>
+      </w:pPr>
+      <w:r>
+        <w:rPr>
+          <w:rFonts w:eastAsiaTheme="minorHAnsi"/>
+          <w:b/>
+          <w:bCs/>
+          <w:color w:val="595959" w:themeColor="text1" w:themeTint="A6"/>
+          <w:kern w:val="20"/>
+          <w:sz w:val="20"/>
+          <w:szCs w:val="20"/>
+        </w:rPr>
+        <w:t xml:space="preserve">Agile Collaboration: </w:t>
+      </w:r>
+      <w:r>
+        <w:rPr>
+          <w:rFonts w:eastAsiaTheme="minorHAnsi"/>
+          <w:color w:val="595959" w:themeColor="text1" w:themeTint="A6"/>
+          <w:kern w:val="20"/>
+          <w:sz w:val="20"/>
+          <w:szCs w:val="20"/>
+        </w:rPr>
+        <w:t>Collaborated in agile settings, prioritizing and addressing stakeholder requirements, ensuring effective communication and alignment.</w:t>
+      </w:r>
+    </w:p>
+    <w:p>
+      <w:pPr>
+        <w:numPr>
+          <w:ilvl w:val="0"/>
+          <w:numId w:val="1"/>
+        </w:numPr>
+        <w:ind w:right="1440"/>
+        <w:rPr>
+          <w:rFonts w:eastAsiaTheme="minorHAnsi"/>
+          <w:color w:val="595959" w:themeColor="text1" w:themeTint="A6"/>
+          <w:kern w:val="20"/>
+          <w:sz w:val="20"/>
+          <w:szCs w:val="20"/>
+        </w:rPr>
+      </w:pPr>
+      <w:r>
+        <w:rPr>
+          <w:rFonts w:eastAsiaTheme="minorHAnsi"/>
+          <w:b/>
+          <w:bCs/>
+          <w:color w:val="595959" w:themeColor="text1" w:themeTint="A6"/>
+          <w:kern w:val="20"/>
+          <w:sz w:val="20"/>
+          <w:szCs w:val="20"/>
+        </w:rPr>
+        <w:t xml:space="preserve">Remote Troubleshooting: </w:t>
+      </w:r>
+      <w:r>
+        <w:rPr>
+          <w:rFonts w:eastAsiaTheme="minorHAnsi"/>
+          <w:color w:val="595959" w:themeColor="text1" w:themeTint="A6"/>
+          <w:kern w:val="20"/>
+          <w:sz w:val="20"/>
+          <w:szCs w:val="20"/>
+        </w:rPr>
+        <w:t>Analyzed logs and error codes to troubleshoot issues remotely, minimizing downtime and ensuring prompt issue resolution.</w:t>
+      </w:r>
+    </w:p>
+    <w:p>
+      <w:pPr>
+        <w:numPr>
+          <w:ilvl w:val="0"/>
+          <w:numId w:val="1"/>
+        </w:numPr>
+        <w:ind w:right="1440"/>
+        <w:rPr>
+          <w:rFonts w:eastAsiaTheme="minorHAnsi"/>
+          <w:color w:val="595959" w:themeColor="text1" w:themeTint="A6"/>
+          <w:kern w:val="20"/>
+          <w:sz w:val="20"/>
+          <w:szCs w:val="20"/>
+        </w:rPr>
+      </w:pPr>
+      <w:r>
+        <w:rPr>
+          <w:rFonts w:eastAsiaTheme="minorHAnsi"/>
+          <w:b/>
+          <w:bCs/>
+          <w:color w:val="595959" w:themeColor="text1" w:themeTint="A6"/>
+          <w:kern w:val="20"/>
+          <w:sz w:val="20"/>
+          <w:szCs w:val="20"/>
+        </w:rPr>
+        <w:t xml:space="preserve">Project Coordination Expertise: </w:t>
+      </w:r>
+      <w:r>
+        <w:rPr>
+          <w:rFonts w:eastAsiaTheme="minorHAnsi"/>
+          <w:color w:val="595959" w:themeColor="text1" w:themeTint="A6"/>
+          <w:kern w:val="20"/>
+          <w:sz w:val="20"/>
+          <w:szCs w:val="20"/>
+        </w:rPr>
+        <w:t>Orchestrated the integration of Oracle's Opera Web Services for 480+ Intercontinental Holiday Inn Group (IHG) hotels globally within four months, demonstrating adeptness in coordinating complex projects with multiple stakeholders and ensuring timely execution.</w:t>
+      </w:r>
+    </w:p>
+    <w:p>
+      <w:pPr>
+        <w:pStyle w:val="Heading1"/>
+        <w:bidi/>
+      </w:pPr>
+    </w:p>
+    <w:p>
+      <w:pPr>
+        <w:pStyle w:val="Heading1"/>
+        <w:bidi/>
+      </w:pPr>
+      <w:r>
+        <w:t>Education</w:t>
+      </w:r>
+    </w:p>
+    <w:p>
+      <w:pPr>
+        <w:pStyle w:val="Heading2"/>
+        <w:tabs>
+          <w:tab w:val="left" w:pos="7053"/>
+        </w:tabs>
+        <w:rPr>
+          <w:sz w:val="21"/>
+          <w:szCs w:val="21"/>
+        </w:rPr>
+      </w:pPr>
+      <w:r>
+        <w:rPr>
+          <w:sz w:val="21"/>
+          <w:szCs w:val="21"/>
+        </w:rPr>
+        <w:t>Bachelor of Science</w:t>
+      </w:r>
+      <w:r>
+        <w:rPr>
+          <w:sz w:val="21"/>
+          <w:szCs w:val="21"/>
+        </w:rPr>
+        <w:t xml:space="preserve"> (B.S)</w:t>
+      </w:r>
+      <w:r>
+        <w:rPr>
+          <w:sz w:val="21"/>
+          <w:szCs w:val="21"/>
+        </w:rPr>
+        <w:t>, Management Information Systems</w:t>
+      </w:r>
+      <w:r>
+        <w:rPr>
+          <w:sz w:val="21"/>
+          <w:szCs w:val="21"/>
+        </w:rPr>
+        <w:t>, GPA 3.1</w:t>
+      </w:r>
+      <w:r>
+        <w:rPr>
+          <w:sz w:val="21"/>
+          <w:szCs w:val="21"/>
+        </w:rPr>
+        <w:tab/>
+      </w:r>
+    </w:p>
+    <w:p>
+      <w:pPr>
+        <w:pStyle w:val="ResumeText"/>
+      </w:pPr>
+      <w:r>
+        <w:t xml:space="preserve">July 2021 </w:t>
+      </w:r>
+    </w:p>
+    <w:p>
+      <w:pPr>
+        <w:pStyle w:val="ResumeText"/>
+      </w:pPr>
+      <w:r>
+        <w:t>Arab Academy for Science &amp; Technology &amp; Maritime Transport</w:t>
+      </w:r>
+      <w:r>
+        <w:t xml:space="preserve"> (AAST</w:t>
+      </w:r>
+      <w:r>
+        <w:t>MT</w:t>
+      </w:r>
+      <w:r>
+        <w:t>)</w:t>
+      </w:r>
+    </w:p>
+    <w:p>
+      <w:pPr>
+        <w:pStyle w:val="Heading1"/>
+        <w:bidi/>
+      </w:pPr>
+    </w:p>
+    <w:p>
+      <w:pPr>
+        <w:pStyle w:val="Heading1"/>
+        <w:bidi/>
+      </w:pPr>
+      <w:r>
+        <w:t>Technical skills</w:t>
+      </w:r>
+    </w:p>
     <w:tbl>
       <w:tblPr>
-        <w:tblStyle w:val="ResumeTable"/>
+        <w:tblStyle w:val="ListTable7Colorful-Accent1"/>
         <w:tblW w:w="0" w:type="auto"/>
-        <w:tblBorders>
-          <w:insideH w:val="none" w:sz="0" w:space="0" w:color="auto"/>
-        </w:tblBorders>
-        <w:tblLook w:val="04A0" w:firstRow="1" w:lastRow="0" w:firstColumn="1" w:lastColumn="0" w:noHBand="0" w:noVBand="1"/>
-        <w:tblCaption w:val="Resume layout table"/>
+        <w:tblLook w:val="0620" w:firstRow="1" w:lastRow="0" w:firstColumn="0" w:lastColumn="0" w:noHBand="1" w:noVBand="1"/>
+        <w:tblCaption w:val="Technical skills"/>
+        <w:tblDescription w:val="A list of my technical competencies"/>
       </w:tblPr>
       <w:tblGrid>
-        <w:gridCol w:w="2590"/>
-        <w:gridCol w:w="7490"/>
+        <w:gridCol w:w="2520"/>
+        <w:gridCol w:w="2520"/>
+        <w:gridCol w:w="2520"/>
+        <w:gridCol w:w="2520"/>
       </w:tblGrid>
       <w:tr>
         <w:trPr>
-          <w:trHeight w:val="9276"/>
+          <w:cnfStyle w:val="100000000000" w:firstRow="1" w:lastRow="0" w:firstColumn="0" w:lastColumn="0" w:oddVBand="0" w:evenVBand="0" w:oddHBand="0" w:evenHBand="0" w:firstRowFirstColumn="0" w:firstRowLastColumn="0" w:lastRowFirstColumn="0" w:lastRowLastColumn="0"/>
+          <w:trHeight w:val="480"/>
         </w:trPr>
         <w:tc>
           <w:tcPr>
-            <w:tcW w:w="0" w:type="auto"/>
-            <w:tcMar>
-              <w:right w:w="475" w:type="dxa"/>
-            </w:tcMar>
+            <w:tcW w:w="2520" w:type="dxa"/>
+            <w:shd w:val="clear" w:color="auto" w:fill="auto"/>
+            <w:hideMark/>
           </w:tcPr>
           <w:p>
             <w:pPr>
-              <w:pStyle w:val="Heading1"/>
-            </w:pPr>
-            <w:r>
-              <w:t>Experience</w:t>
-            </w:r>
-          </w:p>
-        </w:tc>
-        <w:tc>
-          <w:tcPr>
-            <w:tcW w:w="0" w:type="auto"/>
-          </w:tcPr>
-          <w:p>
-            <w:pPr>
-              <w:pStyle w:val="Heading2"/>
-              <w:rPr>
-                <w:sz w:val="21"/>
-                <w:szCs w:val="21"/>
-              </w:rPr>
-            </w:pPr>
-            <w:r>
-              <w:rPr>
-                <w:sz w:val="21"/>
-                <w:szCs w:val="21"/>
-              </w:rPr>
-              <w:t>The Address Holding</w:t>
-            </w:r>
-          </w:p>
-          <w:p>
-            <w:pPr>
-              <w:pStyle w:val="ResumeText"/>
-              <w:rPr>
-                <w:color w:val="404040" w:themeColor="text1" w:themeTint="BF"/>
-                <w:sz w:val="21"/>
-                <w:szCs w:val="21"/>
-              </w:rPr>
-            </w:pPr>
-            <w:r>
-              <w:rPr>
-                <w:color w:val="404040" w:themeColor="text1" w:themeTint="BF"/>
-                <w:sz w:val="21"/>
-                <w:szCs w:val="21"/>
-              </w:rPr>
-              <w:t>Frontend Engineer</w:t>
-            </w:r>
-          </w:p>
-          <w:p>
-            <w:pPr>
-              <w:pStyle w:val="ResumeText"/>
-            </w:pPr>
-            <w:r>
-              <w:t>Nov 2024</w:t>
-            </w:r>
-            <w:r>
-              <w:t xml:space="preserve"> - Present</w:t>
-            </w:r>
-          </w:p>
-          <w:p>
-            <w:pPr>
-              <w:pStyle w:val="ResumeText"/>
-              <w:numPr>
-                <w:ilvl w:val="0"/>
-                <w:numId w:val="1"/>
-              </w:numPr>
-            </w:pPr>
-            <w:r>
+              <w:jc w:val="both"/>
               <w:rPr>
                 <w:b/>
                 <w:bCs/>
-                <w:lang w:val="en-EG"/>
-              </w:rPr>
-              <w:t xml:space="preserve">Internal system development: </w:t>
-            </w:r>
-            <w:r>
-              <w:t>Built and maintained CRMs and HRMs using Next.js, focusing on performance, scalability, and maintainability.</w:t>
-            </w:r>
-          </w:p>
-          <w:p>
-            <w:pPr>
-              <w:pStyle w:val="ResumeText"/>
-              <w:numPr>
-                <w:ilvl w:val="0"/>
-                <w:numId w:val="1"/>
-              </w:numPr>
-            </w:pPr>
-            <w:r>
-              <w:rPr>
-                <w:b/>
-                <w:bCs/>
-                <w:lang w:val="en-EG"/>
-              </w:rPr>
-              <w:t xml:space="preserve">Project ownership: </w:t>
-            </w:r>
-            <w:r>
-              <w:t>Spearheaded development of a property listing e-commerce website, authoring 85%+ of the production code.</w:t>
-            </w:r>
-          </w:p>
-          <w:p>
-            <w:pPr>
-              <w:pStyle w:val="ResumeText"/>
-              <w:numPr>
-                <w:ilvl w:val="0"/>
-                <w:numId w:val="1"/>
-              </w:numPr>
-            </w:pPr>
-            <w:r>
-              <w:rPr>
-                <w:b/>
-                <w:bCs/>
-                <w:lang w:val="en-EG"/>
-              </w:rPr>
-              <w:t xml:space="preserve">SEO optimization: </w:t>
-            </w:r>
-            <w:r>
-              <w:t>Implemented server-side rendering and dynamic routing to maximize organic visibility and meet SEO best practices.</w:t>
-            </w:r>
-          </w:p>
-          <w:p>
-            <w:pPr>
-              <w:pStyle w:val="ResumeText"/>
-              <w:numPr>
-                <w:ilvl w:val="0"/>
-                <w:numId w:val="1"/>
-              </w:numPr>
-            </w:pPr>
-            <w:r>
-              <w:rPr>
-                <w:b/>
-                <w:bCs/>
-                <w:lang w:val="en-EG"/>
-              </w:rPr>
-              <w:t xml:space="preserve">Cross-functional collaboration: </w:t>
-            </w:r>
-            <w:r>
-              <w:t>Worked closely with designers and backend teams to ensure seamless UI/UX and reliable system integration.</w:t>
-            </w:r>
-          </w:p>
-          <w:p>
-            <w:pPr>
-              <w:pStyle w:val="ResumeText"/>
-            </w:pPr>
-          </w:p>
-          <w:p>
-            <w:pPr>
-              <w:pStyle w:val="Heading2"/>
-              <w:rPr>
-                <w:sz w:val="21"/>
-                <w:szCs w:val="21"/>
-              </w:rPr>
-            </w:pPr>
-            <w:r>
-              <w:rPr>
-                <w:sz w:val="21"/>
-                <w:szCs w:val="21"/>
-              </w:rPr>
-              <w:t>Sideup</w:t>
-            </w:r>
-          </w:p>
-          <w:p>
-            <w:pPr>
-              <w:pStyle w:val="ResumeText"/>
-              <w:rPr>
-                <w:color w:val="404040" w:themeColor="text1" w:themeTint="BF"/>
-                <w:sz w:val="21"/>
-                <w:szCs w:val="21"/>
-              </w:rPr>
-            </w:pPr>
-            <w:r>
-              <w:rPr>
-                <w:color w:val="404040" w:themeColor="text1" w:themeTint="BF"/>
-                <w:sz w:val="21"/>
-                <w:szCs w:val="21"/>
-              </w:rPr>
-              <w:t>Senior Frontend Engineer</w:t>
-            </w:r>
-          </w:p>
-          <w:p>
-            <w:pPr>
-              <w:pStyle w:val="ResumeText"/>
-            </w:pPr>
-            <w:r>
-              <w:t xml:space="preserve">Dec 2023 </w:t>
-            </w:r>
-            <w:r>
-              <w:t>–</w:t>
-            </w:r>
-            <w:r>
-              <w:t xml:space="preserve"> </w:t>
-            </w:r>
-            <w:r>
-              <w:t>Nov 2024</w:t>
-            </w:r>
-          </w:p>
-          <w:p>
-            <w:pPr>
-              <w:pStyle w:val="ResumeText"/>
-              <w:numPr>
-                <w:ilvl w:val="0"/>
-                <w:numId w:val="1"/>
-              </w:numPr>
-            </w:pPr>
-            <w:r>
-              <w:rPr>
-                <w:b/>
-                <w:bCs/>
-              </w:rPr>
-              <w:t>Led and mentored junior engineers</w:t>
-            </w:r>
-            <w:r>
-              <w:t>: Cultivated a collaborative environment, fostering skill development and productivity.</w:t>
-            </w:r>
-          </w:p>
-          <w:p>
-            <w:pPr>
-              <w:pStyle w:val="ResumeText"/>
-              <w:numPr>
-                <w:ilvl w:val="0"/>
-                <w:numId w:val="1"/>
-              </w:numPr>
-            </w:pPr>
-            <w:r>
-              <w:rPr>
-                <w:b/>
-                <w:bCs/>
-              </w:rPr>
-              <w:t>Hands-on coding leadership</w:t>
-            </w:r>
-            <w:r>
-              <w:t>: Prioritized efficient task distribution, tackled complex features, ensuring robust code quality.</w:t>
-            </w:r>
-          </w:p>
-          <w:p>
-            <w:pPr>
-              <w:pStyle w:val="ResumeText"/>
-              <w:numPr>
-                <w:ilvl w:val="0"/>
-                <w:numId w:val="1"/>
-              </w:numPr>
-            </w:pPr>
-            <w:r>
-              <w:rPr>
-                <w:b/>
-                <w:bCs/>
-              </w:rPr>
-              <w:t>Stakeholder collaboration</w:t>
-            </w:r>
-            <w:r>
-              <w:t>: Provided valuable insights, aligning dashboard direction with user needs and business objectives.</w:t>
-            </w:r>
-          </w:p>
-          <w:p>
-            <w:pPr>
-              <w:pStyle w:val="ResumeText"/>
-              <w:numPr>
-                <w:ilvl w:val="0"/>
-                <w:numId w:val="1"/>
-              </w:numPr>
-            </w:pPr>
-            <w:r>
-              <w:rPr>
-                <w:b/>
-                <w:bCs/>
-              </w:rPr>
-              <w:t>Process optimization</w:t>
-            </w:r>
-            <w:r>
-              <w:rPr>
-                <w:b/>
-                <w:bCs/>
-              </w:rPr>
-              <w:t xml:space="preserve">: </w:t>
-            </w:r>
-            <w:r>
-              <w:t>Implemented initiatives to streamline workflows, enhance productivity, and ensure code efficiency and reliability.</w:t>
-            </w:r>
-          </w:p>
-          <w:p>
-            <w:pPr>
-              <w:pStyle w:val="ResumeText"/>
-            </w:pPr>
-          </w:p>
-          <w:p>
-            <w:pPr>
-              <w:pStyle w:val="ResumeText"/>
-            </w:pPr>
-          </w:p>
-          <w:p>
-            <w:pPr>
-              <w:pStyle w:val="ResumeText"/>
-            </w:pPr>
-          </w:p>
-          <w:p>
-            <w:pPr>
-              <w:pStyle w:val="ResumeText"/>
-            </w:pPr>
-          </w:p>
-          <w:p>
-            <w:pPr>
-              <w:keepNext/>
-              <w:keepLines/>
-              <w:spacing w:after="40"/>
-              <w:outlineLvl w:val="1"/>
-              <w:rPr>
-                <w:rFonts w:asciiTheme="majorHAnsi" w:eastAsiaTheme="majorEastAsia" w:hAnsiTheme="majorHAnsi" w:cstheme="majorBidi"/>
-                <w:b/>
-                <w:bCs/>
+                <w:i w:val="0"/>
+                <w:iCs w:val="0"/>
                 <w:caps/>
                 <w:color w:val="404040" w:themeColor="text1" w:themeTint="BF"/>
                 <w:kern w:val="20"/>
@@ -432,9 +975,10 @@
             </w:pPr>
             <w:r>
               <w:rPr>
-                <w:rFonts w:asciiTheme="majorHAnsi" w:eastAsiaTheme="majorEastAsia" w:hAnsiTheme="majorHAnsi" w:cstheme="majorBidi"/>
                 <w:b/>
                 <w:bCs/>
+                <w:i w:val="0"/>
+                <w:iCs w:val="0"/>
                 <w:caps/>
                 <w:color w:val="404040" w:themeColor="text1" w:themeTint="BF"/>
                 <w:kern w:val="20"/>
@@ -442,1165 +986,771 @@
                 <w:szCs w:val="21"/>
                 <w14:ligatures w14:val="standardContextual"/>
               </w:rPr>
-              <w:lastRenderedPageBreak/>
-              <w:t>Sideup</w:t>
+              <w:t>Frontend</w:t>
             </w:r>
           </w:p>
+        </w:tc>
+        <w:tc>
+          <w:tcPr>
+            <w:tcW w:w="2520" w:type="dxa"/>
+            <w:shd w:val="clear" w:color="auto" w:fill="auto"/>
+            <w:hideMark/>
+          </w:tcPr>
           <w:p>
             <w:pPr>
-              <w:ind w:right="1440"/>
+              <w:jc w:val="both"/>
               <w:rPr>
+                <w:b/>
+                <w:bCs/>
+                <w:i w:val="0"/>
+                <w:iCs w:val="0"/>
+                <w:caps/>
                 <w:color w:val="404040" w:themeColor="text1" w:themeTint="BF"/>
                 <w:kern w:val="20"/>
                 <w:sz w:val="21"/>
                 <w:szCs w:val="21"/>
-              </w:rPr>
-            </w:pPr>
-            <w:r>
-              <w:rPr>
-                <w:color w:val="404040" w:themeColor="text1" w:themeTint="BF"/>
-                <w:kern w:val="20"/>
-                <w:sz w:val="21"/>
-                <w:szCs w:val="21"/>
-              </w:rPr>
-              <w:t xml:space="preserve">Frontend </w:t>
-            </w:r>
-            <w:r>
-              <w:rPr>
-                <w:color w:val="404040" w:themeColor="text1" w:themeTint="BF"/>
-                <w:kern w:val="20"/>
-                <w:sz w:val="21"/>
-                <w:szCs w:val="21"/>
-              </w:rPr>
-              <w:t>E</w:t>
-            </w:r>
-            <w:r>
-              <w:rPr>
-                <w:color w:val="404040" w:themeColor="text1" w:themeTint="BF"/>
-                <w:kern w:val="20"/>
-                <w:sz w:val="21"/>
-                <w:szCs w:val="21"/>
-              </w:rPr>
-              <w:t>ngineer</w:t>
-            </w:r>
-          </w:p>
-          <w:p>
-            <w:pPr>
-              <w:ind w:right="1440"/>
-              <w:rPr>
-                <w:kern w:val="20"/>
-              </w:rPr>
-            </w:pPr>
-            <w:r>
-              <w:rPr>
-                <w:kern w:val="20"/>
-              </w:rPr>
-              <w:t xml:space="preserve">Feb 2023 – </w:t>
-            </w:r>
-            <w:bookmarkStart w:id="0" w:name="OLE_LINK13"/>
-            <w:bookmarkStart w:id="1" w:name="OLE_LINK14"/>
-            <w:r>
-              <w:rPr>
-                <w:kern w:val="20"/>
-              </w:rPr>
-              <w:t>Dec 2023</w:t>
-            </w:r>
-          </w:p>
-          <w:p>
-            <w:pPr>
-              <w:numPr>
-                <w:ilvl w:val="0"/>
-                <w:numId w:val="1"/>
-              </w:numPr>
-              <w:ind w:right="1440"/>
-              <w:rPr>
-                <w:kern w:val="20"/>
+                <w14:ligatures w14:val="standardContextual"/>
               </w:rPr>
             </w:pPr>
             <w:r>
               <w:rPr>
                 <w:b/>
                 <w:bCs/>
+                <w:i w:val="0"/>
+                <w:iCs w:val="0"/>
+                <w:caps/>
+                <w:color w:val="404040" w:themeColor="text1" w:themeTint="BF"/>
                 <w:kern w:val="20"/>
+                <w:sz w:val="21"/>
+                <w:szCs w:val="21"/>
+                <w14:ligatures w14:val="standardContextual"/>
               </w:rPr>
-              <w:t xml:space="preserve">Led </w:t>
+              <w:t>Backend</w:t>
             </w:r>
-            <w:r>
+          </w:p>
+        </w:tc>
+        <w:tc>
+          <w:tcPr>
+            <w:tcW w:w="2520" w:type="dxa"/>
+            <w:shd w:val="clear" w:color="auto" w:fill="auto"/>
+            <w:hideMark/>
+          </w:tcPr>
+          <w:p>
+            <w:pPr>
+              <w:jc w:val="both"/>
               <w:rPr>
                 <w:b/>
                 <w:bCs/>
+                <w:i w:val="0"/>
+                <w:iCs w:val="0"/>
+                <w:caps/>
+                <w:color w:val="404040" w:themeColor="text1" w:themeTint="BF"/>
                 <w:kern w:val="20"/>
-              </w:rPr>
-              <w:t xml:space="preserve">frontend </w:t>
-            </w:r>
-            <w:r>
-              <w:rPr>
-                <w:b/>
-                <w:bCs/>
-                <w:kern w:val="20"/>
-              </w:rPr>
-              <w:t>development</w:t>
-            </w:r>
-            <w:r>
-              <w:rPr>
-                <w:kern w:val="20"/>
-              </w:rPr>
-              <w:t>: Spearheaded the creation of a cutting-edge B2C shipping dashboard using React, TypeScript, and Bootstrap, ensuring seamless integration with backend systems.</w:t>
-            </w:r>
-          </w:p>
-          <w:p>
-            <w:pPr>
-              <w:numPr>
-                <w:ilvl w:val="0"/>
-                <w:numId w:val="1"/>
-              </w:numPr>
-              <w:ind w:right="1440"/>
-              <w:rPr>
-                <w:kern w:val="20"/>
+                <w:sz w:val="21"/>
+                <w:szCs w:val="21"/>
+                <w14:ligatures w14:val="standardContextual"/>
               </w:rPr>
             </w:pPr>
             <w:r>
               <w:rPr>
                 <w:b/>
                 <w:bCs/>
+                <w:i w:val="0"/>
+                <w:iCs w:val="0"/>
+                <w:caps/>
+                <w:color w:val="404040" w:themeColor="text1" w:themeTint="BF"/>
                 <w:kern w:val="20"/>
+                <w:sz w:val="21"/>
+                <w:szCs w:val="21"/>
+                <w14:ligatures w14:val="standardContextual"/>
               </w:rPr>
-              <w:t>Ensured optimal UX/UI</w:t>
-            </w:r>
-            <w:r>
-              <w:rPr>
-                <w:kern w:val="20"/>
-              </w:rPr>
-              <w:t>: Collaborated with UX designers to create an intuitive design, enhancing user satisfaction and usability.</w:t>
+              <w:t>Databases &amp; DevOps</w:t>
             </w:r>
           </w:p>
+        </w:tc>
+        <w:tc>
+          <w:tcPr>
+            <w:tcW w:w="2520" w:type="dxa"/>
+            <w:shd w:val="clear" w:color="auto" w:fill="auto"/>
+            <w:hideMark/>
+          </w:tcPr>
           <w:p>
             <w:pPr>
-              <w:numPr>
-                <w:ilvl w:val="0"/>
-                <w:numId w:val="1"/>
-              </w:numPr>
-              <w:ind w:right="1440"/>
+              <w:jc w:val="both"/>
               <w:rPr>
+                <w:b/>
+                <w:bCs/>
+                <w:i w:val="0"/>
+                <w:iCs w:val="0"/>
+                <w:caps/>
+                <w:color w:val="404040" w:themeColor="text1" w:themeTint="BF"/>
                 <w:kern w:val="20"/>
+                <w:sz w:val="21"/>
+                <w:szCs w:val="21"/>
+                <w14:ligatures w14:val="standardContextual"/>
               </w:rPr>
             </w:pPr>
             <w:r>
               <w:rPr>
                 <w:b/>
                 <w:bCs/>
+                <w:i w:val="0"/>
+                <w:iCs w:val="0"/>
+                <w:caps/>
+                <w:color w:val="404040" w:themeColor="text1" w:themeTint="BF"/>
                 <w:kern w:val="20"/>
-              </w:rPr>
-              <w:t>Maintained system stability</w:t>
-            </w:r>
-            <w:r>
-              <w:rPr>
-                <w:kern w:val="20"/>
-              </w:rPr>
-              <w:t>: Partnered with QA to conduct rigorous testing and debugging, ensuring high reliability and performance.</w:t>
-            </w:r>
-          </w:p>
-          <w:p>
-            <w:pPr>
-              <w:numPr>
-                <w:ilvl w:val="0"/>
-                <w:numId w:val="1"/>
-              </w:numPr>
-              <w:ind w:right="1440"/>
-            </w:pPr>
-            <w:r>
-              <w:rPr>
-                <w:b/>
-                <w:bCs/>
-                <w:kern w:val="20"/>
-              </w:rPr>
-              <w:t>Adapted to new tech</w:t>
-            </w:r>
-            <w:r>
-              <w:rPr>
-                <w:kern w:val="20"/>
-              </w:rPr>
-              <w:t>: Quickly mastered Next.js and Material UI to maintain and improve previous versions, demonstrating adeptness in learning new technologies.</w:t>
-            </w:r>
-            <w:bookmarkEnd w:id="0"/>
-            <w:bookmarkEnd w:id="1"/>
-          </w:p>
-          <w:p>
-            <w:pPr>
-              <w:pStyle w:val="Heading2"/>
-              <w:rPr>
                 <w:sz w:val="21"/>
                 <w:szCs w:val="21"/>
+                <w14:ligatures w14:val="standardContextual"/>
               </w:rPr>
-            </w:pPr>
-            <w:r>
-              <w:rPr>
-                <w:sz w:val="21"/>
-                <w:szCs w:val="21"/>
-              </w:rPr>
-              <w:t>Advanced Computer Technologies (ACT)</w:t>
-            </w:r>
-          </w:p>
-          <w:p>
-            <w:pPr>
-              <w:pStyle w:val="ResumeText"/>
-              <w:rPr>
-                <w:color w:val="404040" w:themeColor="text1" w:themeTint="BF"/>
-                <w:sz w:val="21"/>
-                <w:szCs w:val="21"/>
-              </w:rPr>
-            </w:pPr>
-            <w:r>
-              <w:rPr>
-                <w:color w:val="404040" w:themeColor="text1" w:themeTint="BF"/>
-                <w:sz w:val="21"/>
-                <w:szCs w:val="21"/>
-              </w:rPr>
-              <w:t xml:space="preserve">Interface </w:t>
-            </w:r>
-            <w:r>
-              <w:rPr>
-                <w:color w:val="404040" w:themeColor="text1" w:themeTint="BF"/>
-                <w:sz w:val="21"/>
-                <w:szCs w:val="21"/>
-              </w:rPr>
-              <w:t>S</w:t>
-            </w:r>
-            <w:r>
-              <w:rPr>
-                <w:color w:val="404040" w:themeColor="text1" w:themeTint="BF"/>
-                <w:sz w:val="21"/>
-                <w:szCs w:val="21"/>
-              </w:rPr>
-              <w:t>pecialist</w:t>
-            </w:r>
-          </w:p>
-          <w:p>
-            <w:pPr>
-              <w:pStyle w:val="ResumeText"/>
-            </w:pPr>
-            <w:r>
-              <w:t>Feb 2022 - Feb 202</w:t>
-            </w:r>
-            <w:r>
-              <w:t>3</w:t>
-            </w:r>
-          </w:p>
-          <w:p>
-            <w:pPr>
-              <w:pStyle w:val="ResumeText"/>
-              <w:numPr>
-                <w:ilvl w:val="0"/>
-                <w:numId w:val="1"/>
-              </w:numPr>
-            </w:pPr>
-            <w:r>
-              <w:rPr>
-                <w:b/>
-                <w:bCs/>
-              </w:rPr>
-              <w:t>System Integration Expertise</w:t>
-            </w:r>
-            <w:r>
-              <w:t>: Integrated digital subsystems like Door Lock Systems, IPTV, and POS with Property Management Systems for renowned hotel chains, facilitating seamless operations.</w:t>
-            </w:r>
-          </w:p>
-          <w:p>
-            <w:pPr>
-              <w:pStyle w:val="ResumeText"/>
-              <w:numPr>
-                <w:ilvl w:val="0"/>
-                <w:numId w:val="1"/>
-              </w:numPr>
-            </w:pPr>
-            <w:r>
-              <w:rPr>
-                <w:b/>
-                <w:bCs/>
-              </w:rPr>
-              <w:t>Agile Collaboration</w:t>
-            </w:r>
-            <w:r>
-              <w:t>: Collaborated in agile settings, prioritizing and addressing stakeholder requirements, ensuring effective communication and alignment.</w:t>
-            </w:r>
-          </w:p>
-          <w:p>
-            <w:pPr>
-              <w:pStyle w:val="ResumeText"/>
-              <w:numPr>
-                <w:ilvl w:val="0"/>
-                <w:numId w:val="1"/>
-              </w:numPr>
-            </w:pPr>
-            <w:r>
-              <w:rPr>
-                <w:b/>
-                <w:bCs/>
-              </w:rPr>
-              <w:t>Remote Troubleshooting</w:t>
-            </w:r>
-            <w:r>
-              <w:t>: Analyzed logs and error codes to troubleshoot issues remotely, minimizing downtime and ensuring prompt issue resolution.</w:t>
-            </w:r>
-          </w:p>
-          <w:p>
-            <w:pPr>
-              <w:numPr>
-                <w:ilvl w:val="0"/>
-                <w:numId w:val="1"/>
-              </w:numPr>
-              <w:ind w:right="1440"/>
-            </w:pPr>
-            <w:r>
-              <w:rPr>
-                <w:b/>
-                <w:bCs/>
-              </w:rPr>
-              <w:t>Project Coordination Expertise</w:t>
-            </w:r>
-            <w:r>
-              <w:t>: Orchestrated the integration of Oracle's Opera Web Services for 480+</w:t>
-            </w:r>
-            <w:r>
-              <w:t xml:space="preserve"> </w:t>
-            </w:r>
-            <w:r>
-              <w:t xml:space="preserve">Intercontinental Holiday Inn Group </w:t>
-            </w:r>
-            <w:r>
-              <w:t>(</w:t>
-            </w:r>
-            <w:r>
-              <w:t>IHG</w:t>
-            </w:r>
-            <w:r>
-              <w:t>)</w:t>
-            </w:r>
-            <w:r>
-              <w:t xml:space="preserve"> hotels globally within four months, demonstrating adeptness in coordinating complex projects with multiple stakeholders and ensuring timely execution.</w:t>
+              <w:t>Tools &amp; Concepts</w:t>
             </w:r>
           </w:p>
         </w:tc>
       </w:tr>
       <w:tr>
         <w:trPr>
-          <w:trHeight w:val="4493"/>
+          <w:trHeight w:val="480"/>
         </w:trPr>
         <w:tc>
           <w:tcPr>
-            <w:tcW w:w="0" w:type="auto"/>
-            <w:tcBorders>
-              <w:top w:val="single" w:sz="4" w:space="0" w:color="7E97AD" w:themeColor="accent1"/>
-              <w:bottom w:val="single" w:sz="4" w:space="0" w:color="7E97AD" w:themeColor="accent1"/>
-            </w:tcBorders>
-            <w:tcMar>
-              <w:right w:w="475" w:type="dxa"/>
-            </w:tcMar>
+            <w:tcW w:w="2520" w:type="dxa"/>
+            <w:shd w:val="clear" w:color="auto" w:fill="auto"/>
+            <w:hideMark/>
           </w:tcPr>
           <w:p>
             <w:pPr>
-              <w:pStyle w:val="Heading1"/>
+              <w:pStyle w:val="ListParagraph"/>
+              <w:numPr>
+                <w:ilvl w:val="0"/>
+                <w:numId w:val="10"/>
+              </w:numPr>
+              <w:rPr>
+                <w:rFonts w:eastAsiaTheme="minorHAnsi"/>
+                <w:color w:val="595959" w:themeColor="text1" w:themeTint="A6"/>
+                <w:kern w:val="20"/>
+                <w:sz w:val="20"/>
+                <w:szCs w:val="20"/>
+              </w:rPr>
             </w:pPr>
             <w:r>
-              <w:lastRenderedPageBreak/>
-              <w:t>Education</w:t>
+              <w:rPr>
+                <w:rFonts w:eastAsiaTheme="minorHAnsi"/>
+                <w:color w:val="595959" w:themeColor="text1" w:themeTint="A6"/>
+                <w:kern w:val="20"/>
+                <w:sz w:val="20"/>
+                <w:szCs w:val="20"/>
+              </w:rPr>
+              <w:t>HTML5, CSS3, SASS</w:t>
             </w:r>
           </w:p>
         </w:tc>
         <w:tc>
           <w:tcPr>
-            <w:tcW w:w="0" w:type="auto"/>
-            <w:tcBorders>
-              <w:top w:val="single" w:sz="4" w:space="0" w:color="7E97AD" w:themeColor="accent1"/>
-              <w:bottom w:val="single" w:sz="4" w:space="0" w:color="7E97AD" w:themeColor="accent1"/>
-            </w:tcBorders>
+            <w:tcW w:w="2520" w:type="dxa"/>
+            <w:shd w:val="clear" w:color="auto" w:fill="auto"/>
+            <w:hideMark/>
           </w:tcPr>
           <w:p>
             <w:pPr>
-              <w:pStyle w:val="Heading2"/>
-              <w:tabs>
-                <w:tab w:val="left" w:pos="7053"/>
-              </w:tabs>
+              <w:pStyle w:val="ListParagraph"/>
+              <w:numPr>
+                <w:ilvl w:val="0"/>
+                <w:numId w:val="10"/>
+              </w:numPr>
               <w:rPr>
-                <w:sz w:val="21"/>
-                <w:szCs w:val="21"/>
+                <w:rFonts w:eastAsiaTheme="minorHAnsi"/>
+                <w:color w:val="595959" w:themeColor="text1" w:themeTint="A6"/>
+                <w:kern w:val="20"/>
+                <w:sz w:val="20"/>
+                <w:szCs w:val="20"/>
               </w:rPr>
             </w:pPr>
             <w:r>
               <w:rPr>
-                <w:sz w:val="21"/>
-                <w:szCs w:val="21"/>
+                <w:rFonts w:eastAsiaTheme="minorHAnsi"/>
+                <w:color w:val="595959" w:themeColor="text1" w:themeTint="A6"/>
+                <w:kern w:val="20"/>
+                <w:sz w:val="20"/>
+                <w:szCs w:val="20"/>
               </w:rPr>
-              <w:t>Bachelor of Science</w:t>
-            </w:r>
-            <w:r>
-              <w:rPr>
-                <w:sz w:val="21"/>
-                <w:szCs w:val="21"/>
-              </w:rPr>
-              <w:t xml:space="preserve"> (B.S)</w:t>
-            </w:r>
-            <w:r>
-              <w:rPr>
-                <w:sz w:val="21"/>
-                <w:szCs w:val="21"/>
-              </w:rPr>
-              <w:t>, Management Information Systems</w:t>
-            </w:r>
-            <w:r>
-              <w:rPr>
-                <w:sz w:val="21"/>
-                <w:szCs w:val="21"/>
-              </w:rPr>
-              <w:t>, GPA 3.1</w:t>
-            </w:r>
-            <w:r>
-              <w:rPr>
-                <w:sz w:val="21"/>
-                <w:szCs w:val="21"/>
-              </w:rPr>
-              <w:tab/>
-            </w:r>
-          </w:p>
-          <w:p>
-            <w:pPr>
-              <w:pStyle w:val="ResumeText"/>
-            </w:pPr>
-            <w:r>
-              <w:t xml:space="preserve">July 2021 </w:t>
-            </w:r>
-          </w:p>
-          <w:p>
-            <w:pPr>
-              <w:pStyle w:val="ResumeText"/>
-              <w:rPr>
-                <w:lang w:val="en-EG"/>
-              </w:rPr>
-            </w:pPr>
-            <w:r>
-              <w:t>Arab Academy for Science &amp; Technology &amp; Maritime Transport</w:t>
-            </w:r>
-          </w:p>
-        </w:tc>
-      </w:tr>
-      <w:tr>
-        <w:tc>
-          <w:tcPr>
-            <w:tcW w:w="0" w:type="auto"/>
-            <w:tcBorders>
-              <w:bottom w:val="single" w:sz="4" w:space="0" w:color="7E97AD" w:themeColor="accent1"/>
-            </w:tcBorders>
-            <w:tcMar>
-              <w:right w:w="475" w:type="dxa"/>
-            </w:tcMar>
-          </w:tcPr>
-          <w:p>
-            <w:pPr>
-              <w:pStyle w:val="Heading1"/>
-            </w:pPr>
-            <w:r>
-              <w:t>technical skills</w:t>
+              <w:t>Node.js, Express</w:t>
             </w:r>
           </w:p>
         </w:tc>
         <w:tc>
           <w:tcPr>
-            <w:tcW w:w="0" w:type="auto"/>
-            <w:tcBorders>
-              <w:bottom w:val="single" w:sz="4" w:space="0" w:color="7E97AD" w:themeColor="accent1"/>
-            </w:tcBorders>
-          </w:tcPr>
-          <w:tbl>
-            <w:tblPr>
-              <w:tblStyle w:val="TableGrid"/>
-              <w:tblW w:w="0" w:type="auto"/>
-              <w:tblBorders>
-                <w:top w:val="none" w:sz="0" w:space="0" w:color="auto"/>
-                <w:left w:val="none" w:sz="0" w:space="0" w:color="auto"/>
-                <w:bottom w:val="none" w:sz="0" w:space="0" w:color="auto"/>
-                <w:right w:val="none" w:sz="0" w:space="0" w:color="auto"/>
-                <w:insideH w:val="none" w:sz="0" w:space="0" w:color="auto"/>
-                <w:insideV w:val="none" w:sz="0" w:space="0" w:color="auto"/>
-              </w:tblBorders>
-              <w:tblLook w:val="04A0" w:firstRow="1" w:lastRow="0" w:firstColumn="1" w:lastColumn="0" w:noHBand="0" w:noVBand="1"/>
-            </w:tblPr>
-            <w:tblGrid>
-              <w:gridCol w:w="2676"/>
-              <w:gridCol w:w="2404"/>
-              <w:gridCol w:w="2410"/>
-            </w:tblGrid>
-            <w:tr>
-              <w:tc>
-                <w:tcPr>
-                  <w:tcW w:w="2677" w:type="dxa"/>
-                </w:tcPr>
-                <w:p>
-                  <w:pPr>
-                    <w:pStyle w:val="ResumeText"/>
-                    <w:numPr>
-                      <w:ilvl w:val="0"/>
-                      <w:numId w:val="5"/>
-                    </w:numPr>
-                    <w:ind w:right="0"/>
-                  </w:pPr>
-                  <w:r>
-                    <w:t>HTML5, CSS3 &amp; S</w:t>
-                  </w:r>
-                  <w:r>
-                    <w:t>A</w:t>
-                  </w:r>
-                  <w:r>
-                    <w:t xml:space="preserve">SS </w:t>
-                  </w:r>
-                </w:p>
-              </w:tc>
-              <w:tc>
-                <w:tcPr>
-                  <w:tcW w:w="2406" w:type="dxa"/>
-                </w:tcPr>
-                <w:p>
-                  <w:pPr>
-                    <w:pStyle w:val="ResumeText"/>
-                    <w:numPr>
-                      <w:ilvl w:val="0"/>
-                      <w:numId w:val="5"/>
-                    </w:numPr>
-                    <w:ind w:right="0"/>
-                  </w:pPr>
-                  <w:r>
-                    <w:t xml:space="preserve">Bootstrap &amp; Tailwind </w:t>
-                  </w:r>
-                </w:p>
-              </w:tc>
-              <w:tc>
-                <w:tcPr>
-                  <w:tcW w:w="2412" w:type="dxa"/>
-                </w:tcPr>
-                <w:p>
-                  <w:pPr>
-                    <w:pStyle w:val="ResumeText"/>
-                    <w:numPr>
-                      <w:ilvl w:val="0"/>
-                      <w:numId w:val="5"/>
-                    </w:numPr>
-                    <w:ind w:right="0"/>
-                  </w:pPr>
-                  <w:r>
-                    <w:t xml:space="preserve">JavaScript </w:t>
-                  </w:r>
-                </w:p>
-              </w:tc>
-            </w:tr>
-            <w:tr>
-              <w:tc>
-                <w:tcPr>
-                  <w:tcW w:w="2677" w:type="dxa"/>
-                </w:tcPr>
-                <w:p>
-                  <w:pPr>
-                    <w:pStyle w:val="ResumeText"/>
-                    <w:numPr>
-                      <w:ilvl w:val="0"/>
-                      <w:numId w:val="5"/>
-                    </w:numPr>
-                    <w:ind w:right="0"/>
-                  </w:pPr>
-                  <w:r>
-                    <w:t>TypeScript</w:t>
-                  </w:r>
-                </w:p>
-              </w:tc>
-              <w:tc>
-                <w:tcPr>
-                  <w:tcW w:w="2406" w:type="dxa"/>
-                </w:tcPr>
-                <w:p>
-                  <w:pPr>
-                    <w:pStyle w:val="ResumeText"/>
-                    <w:numPr>
-                      <w:ilvl w:val="0"/>
-                      <w:numId w:val="5"/>
-                    </w:numPr>
-                    <w:ind w:right="0"/>
-                  </w:pPr>
-                  <w:r>
-                    <w:t>React</w:t>
-                  </w:r>
-                </w:p>
-              </w:tc>
-              <w:tc>
-                <w:tcPr>
-                  <w:tcW w:w="2412" w:type="dxa"/>
-                </w:tcPr>
-                <w:p>
-                  <w:pPr>
-                    <w:pStyle w:val="ResumeText"/>
-                    <w:numPr>
-                      <w:ilvl w:val="0"/>
-                      <w:numId w:val="5"/>
-                    </w:numPr>
-                    <w:ind w:right="0"/>
-                  </w:pPr>
-                  <w:r>
-                    <w:t>Axios</w:t>
-                  </w:r>
-                </w:p>
-              </w:tc>
-            </w:tr>
-            <w:tr>
-              <w:trPr>
-                <w:trHeight w:val="300"/>
-              </w:trPr>
-              <w:tc>
-                <w:tcPr>
-                  <w:tcW w:w="2677" w:type="dxa"/>
-                </w:tcPr>
-                <w:p>
-                  <w:pPr>
-                    <w:pStyle w:val="ResumeText"/>
-                    <w:numPr>
-                      <w:ilvl w:val="0"/>
-                      <w:numId w:val="5"/>
-                    </w:numPr>
-                  </w:pPr>
-                  <w:r>
-                    <w:t>Redux</w:t>
-                  </w:r>
-                </w:p>
-              </w:tc>
-              <w:tc>
-                <w:tcPr>
-                  <w:tcW w:w="2406" w:type="dxa"/>
-                </w:tcPr>
-                <w:p>
-                  <w:pPr>
-                    <w:pStyle w:val="ResumeText"/>
-                    <w:numPr>
-                      <w:ilvl w:val="0"/>
-                      <w:numId w:val="5"/>
-                    </w:numPr>
-                    <w:ind w:right="0"/>
-                  </w:pPr>
-                  <w:r>
-                    <w:t>React-Query</w:t>
-                  </w:r>
-                </w:p>
-              </w:tc>
-              <w:tc>
-                <w:tcPr>
-                  <w:tcW w:w="2412" w:type="dxa"/>
-                </w:tcPr>
-                <w:p>
-                  <w:pPr>
-                    <w:pStyle w:val="ResumeText"/>
-                    <w:numPr>
-                      <w:ilvl w:val="0"/>
-                      <w:numId w:val="5"/>
-                    </w:numPr>
-                    <w:ind w:right="0"/>
-                  </w:pPr>
-                  <w:r>
-                    <w:t>Three.js</w:t>
-                  </w:r>
-                </w:p>
-              </w:tc>
-            </w:tr>
-            <w:tr>
-              <w:tc>
-                <w:tcPr>
-                  <w:tcW w:w="2677" w:type="dxa"/>
-                </w:tcPr>
-                <w:p>
-                  <w:pPr>
-                    <w:pStyle w:val="ResumeText"/>
-                    <w:numPr>
-                      <w:ilvl w:val="0"/>
-                      <w:numId w:val="5"/>
-                    </w:numPr>
-                    <w:ind w:right="0"/>
-                  </w:pPr>
-                  <w:r>
-                    <w:t>Angular</w:t>
-                  </w:r>
-                </w:p>
-              </w:tc>
-              <w:tc>
-                <w:tcPr>
-                  <w:tcW w:w="2406" w:type="dxa"/>
-                </w:tcPr>
-                <w:p>
-                  <w:pPr>
-                    <w:pStyle w:val="ResumeText"/>
-                    <w:numPr>
-                      <w:ilvl w:val="0"/>
-                      <w:numId w:val="5"/>
-                    </w:numPr>
-                    <w:ind w:right="0"/>
-                  </w:pPr>
-                  <w:r>
-                    <w:t>NEXTJS</w:t>
-                  </w:r>
-                </w:p>
-              </w:tc>
-              <w:tc>
-                <w:tcPr>
-                  <w:tcW w:w="2412" w:type="dxa"/>
-                </w:tcPr>
-                <w:p>
-                  <w:pPr>
-                    <w:pStyle w:val="ResumeText"/>
-                    <w:numPr>
-                      <w:ilvl w:val="0"/>
-                      <w:numId w:val="5"/>
-                    </w:numPr>
-                    <w:ind w:right="0"/>
-                  </w:pPr>
-                  <w:r>
-                    <w:t>C</w:t>
-                  </w:r>
-                </w:p>
-              </w:tc>
-            </w:tr>
-            <w:tr>
-              <w:tc>
-                <w:tcPr>
-                  <w:tcW w:w="2677" w:type="dxa"/>
-                </w:tcPr>
-                <w:p>
-                  <w:pPr>
-                    <w:pStyle w:val="ResumeText"/>
-                    <w:numPr>
-                      <w:ilvl w:val="0"/>
-                      <w:numId w:val="5"/>
-                    </w:numPr>
-                    <w:ind w:right="0"/>
-                  </w:pPr>
-                  <w:r>
-                    <w:t>PHP</w:t>
-                  </w:r>
-                </w:p>
-              </w:tc>
-              <w:tc>
-                <w:tcPr>
-                  <w:tcW w:w="2406" w:type="dxa"/>
-                </w:tcPr>
-                <w:p>
-                  <w:pPr>
-                    <w:pStyle w:val="ResumeText"/>
-                    <w:numPr>
-                      <w:ilvl w:val="0"/>
-                      <w:numId w:val="5"/>
-                    </w:numPr>
-                    <w:ind w:right="0"/>
-                  </w:pPr>
-                  <w:r>
-                    <w:t>Node.js</w:t>
-                  </w:r>
-                </w:p>
-              </w:tc>
-              <w:tc>
-                <w:tcPr>
-                  <w:tcW w:w="2412" w:type="dxa"/>
-                </w:tcPr>
-                <w:p>
-                  <w:pPr>
-                    <w:pStyle w:val="ResumeText"/>
-                    <w:numPr>
-                      <w:ilvl w:val="0"/>
-                      <w:numId w:val="5"/>
-                    </w:numPr>
-                    <w:ind w:right="0"/>
-                  </w:pPr>
-                  <w:r>
-                    <w:t>Express</w:t>
-                  </w:r>
-                </w:p>
-              </w:tc>
-            </w:tr>
-            <w:tr>
-              <w:tc>
-                <w:tcPr>
-                  <w:tcW w:w="2677" w:type="dxa"/>
-                </w:tcPr>
-                <w:p>
-                  <w:pPr>
-                    <w:pStyle w:val="ResumeText"/>
-                    <w:numPr>
-                      <w:ilvl w:val="0"/>
-                      <w:numId w:val="5"/>
-                    </w:numPr>
-                    <w:ind w:right="0"/>
-                  </w:pPr>
-                  <w:r>
-                    <w:t>Data structures</w:t>
-                  </w:r>
-                </w:p>
-              </w:tc>
-              <w:tc>
-                <w:tcPr>
-                  <w:tcW w:w="2406" w:type="dxa"/>
-                </w:tcPr>
-                <w:p>
-                  <w:pPr>
-                    <w:pStyle w:val="ResumeText"/>
-                    <w:numPr>
-                      <w:ilvl w:val="0"/>
-                      <w:numId w:val="5"/>
-                    </w:numPr>
-                    <w:ind w:right="0"/>
-                  </w:pPr>
-                  <w:r>
-                    <w:t>Algorithms</w:t>
-                  </w:r>
-                </w:p>
-              </w:tc>
-              <w:tc>
-                <w:tcPr>
-                  <w:tcW w:w="2412" w:type="dxa"/>
-                </w:tcPr>
-                <w:p>
-                  <w:pPr>
-                    <w:pStyle w:val="ResumeText"/>
-                    <w:numPr>
-                      <w:ilvl w:val="0"/>
-                      <w:numId w:val="5"/>
-                    </w:numPr>
-                    <w:ind w:right="0"/>
-                  </w:pPr>
-                  <w:r>
-                    <w:t>RESTful APIs</w:t>
-                  </w:r>
-                </w:p>
-              </w:tc>
-            </w:tr>
-            <w:tr>
-              <w:tc>
-                <w:tcPr>
-                  <w:tcW w:w="2677" w:type="dxa"/>
-                </w:tcPr>
-                <w:p>
-                  <w:pPr>
-                    <w:pStyle w:val="ResumeText"/>
-                    <w:numPr>
-                      <w:ilvl w:val="0"/>
-                      <w:numId w:val="5"/>
-                    </w:numPr>
-                    <w:ind w:right="0"/>
-                  </w:pPr>
-                  <w:r>
-                    <w:t xml:space="preserve">Serverless </w:t>
-                  </w:r>
-                </w:p>
-              </w:tc>
-              <w:tc>
-                <w:tcPr>
-                  <w:tcW w:w="2406" w:type="dxa"/>
-                </w:tcPr>
-                <w:p>
-                  <w:pPr>
-                    <w:pStyle w:val="ResumeText"/>
-                    <w:numPr>
-                      <w:ilvl w:val="0"/>
-                      <w:numId w:val="5"/>
-                    </w:numPr>
-                    <w:ind w:right="0"/>
-                  </w:pPr>
-                  <w:r>
-                    <w:t>Unit testing</w:t>
-                  </w:r>
-                </w:p>
-              </w:tc>
-              <w:tc>
-                <w:tcPr>
-                  <w:tcW w:w="2412" w:type="dxa"/>
-                </w:tcPr>
-                <w:p>
-                  <w:pPr>
-                    <w:pStyle w:val="ResumeText"/>
-                    <w:numPr>
-                      <w:ilvl w:val="0"/>
-                      <w:numId w:val="5"/>
-                    </w:numPr>
-                    <w:ind w:right="0"/>
-                  </w:pPr>
-                  <w:r>
-                    <w:t>Docker</w:t>
-                  </w:r>
-                </w:p>
-              </w:tc>
-            </w:tr>
-            <w:tr>
-              <w:tc>
-                <w:tcPr>
-                  <w:tcW w:w="2677" w:type="dxa"/>
-                </w:tcPr>
-                <w:p>
-                  <w:pPr>
-                    <w:pStyle w:val="ResumeText"/>
-                    <w:numPr>
-                      <w:ilvl w:val="0"/>
-                      <w:numId w:val="5"/>
-                    </w:numPr>
-                    <w:ind w:right="0"/>
-                  </w:pPr>
-                  <w:r>
-                    <w:t>MongoDB</w:t>
-                  </w:r>
-                </w:p>
-              </w:tc>
-              <w:tc>
-                <w:tcPr>
-                  <w:tcW w:w="2406" w:type="dxa"/>
-                </w:tcPr>
-                <w:p>
-                  <w:pPr>
-                    <w:pStyle w:val="ResumeText"/>
-                    <w:numPr>
-                      <w:ilvl w:val="0"/>
-                      <w:numId w:val="5"/>
-                    </w:numPr>
-                    <w:ind w:right="0"/>
-                  </w:pPr>
-                  <w:r>
-                    <w:t>Redis</w:t>
-                  </w:r>
-                </w:p>
-              </w:tc>
-              <w:tc>
-                <w:tcPr>
-                  <w:tcW w:w="2412" w:type="dxa"/>
-                </w:tcPr>
-                <w:p>
-                  <w:pPr>
-                    <w:pStyle w:val="ResumeText"/>
-                    <w:numPr>
-                      <w:ilvl w:val="0"/>
-                      <w:numId w:val="5"/>
-                    </w:numPr>
-                    <w:ind w:right="0"/>
-                  </w:pPr>
-                  <w:r>
-                    <w:t>MySQL</w:t>
-                  </w:r>
-                </w:p>
-              </w:tc>
-            </w:tr>
-            <w:tr>
-              <w:tc>
-                <w:tcPr>
-                  <w:tcW w:w="2677" w:type="dxa"/>
-                </w:tcPr>
-                <w:p>
-                  <w:pPr>
-                    <w:pStyle w:val="ResumeText"/>
-                    <w:numPr>
-                      <w:ilvl w:val="0"/>
-                      <w:numId w:val="5"/>
-                    </w:numPr>
-                    <w:ind w:right="0"/>
-                  </w:pPr>
-                  <w:r>
-                    <w:t>PostgreSQL</w:t>
-                  </w:r>
-                </w:p>
-              </w:tc>
-              <w:tc>
-                <w:tcPr>
-                  <w:tcW w:w="2406" w:type="dxa"/>
-                </w:tcPr>
-                <w:p>
-                  <w:pPr>
-                    <w:pStyle w:val="ResumeText"/>
-                    <w:numPr>
-                      <w:ilvl w:val="0"/>
-                      <w:numId w:val="5"/>
-                    </w:numPr>
-                    <w:ind w:right="0"/>
-                  </w:pPr>
-                  <w:r>
-                    <w:t>Bash CLI</w:t>
-                  </w:r>
-                </w:p>
-              </w:tc>
-              <w:tc>
-                <w:tcPr>
-                  <w:tcW w:w="2412" w:type="dxa"/>
-                </w:tcPr>
-                <w:p>
-                  <w:pPr>
-                    <w:pStyle w:val="ResumeText"/>
-                    <w:numPr>
-                      <w:ilvl w:val="0"/>
-                      <w:numId w:val="5"/>
-                    </w:numPr>
-                    <w:ind w:right="0"/>
-                  </w:pPr>
-                  <w:r>
-                    <w:t>Git &amp; Github</w:t>
-                  </w:r>
-                </w:p>
-              </w:tc>
-            </w:tr>
-            <w:tr>
-              <w:tc>
-                <w:tcPr>
-                  <w:tcW w:w="2677" w:type="dxa"/>
-                </w:tcPr>
-                <w:p>
-                  <w:pPr>
-                    <w:pStyle w:val="ResumeText"/>
-                    <w:numPr>
-                      <w:ilvl w:val="0"/>
-                      <w:numId w:val="5"/>
-                    </w:numPr>
-                    <w:ind w:right="0"/>
-                  </w:pPr>
-                  <w:r>
-                    <w:t>Jira</w:t>
-                  </w:r>
-                </w:p>
-              </w:tc>
-              <w:tc>
-                <w:tcPr>
-                  <w:tcW w:w="2406" w:type="dxa"/>
-                </w:tcPr>
-                <w:p>
-                  <w:pPr>
-                    <w:pStyle w:val="ResumeText"/>
-                    <w:numPr>
-                      <w:ilvl w:val="0"/>
-                      <w:numId w:val="5"/>
-                    </w:numPr>
-                    <w:ind w:right="0"/>
-                  </w:pPr>
-                  <w:r>
-                    <w:t>CI/CD</w:t>
-                  </w:r>
-                </w:p>
-              </w:tc>
-              <w:tc>
-                <w:tcPr>
-                  <w:tcW w:w="2412" w:type="dxa"/>
-                </w:tcPr>
-                <w:p>
-                  <w:pPr>
-                    <w:pStyle w:val="ResumeText"/>
-                    <w:numPr>
-                      <w:ilvl w:val="0"/>
-                      <w:numId w:val="5"/>
-                    </w:numPr>
-                    <w:ind w:right="0"/>
-                  </w:pPr>
-                  <w:r>
-                    <w:t>Firebase</w:t>
-                  </w:r>
-                </w:p>
-              </w:tc>
-            </w:tr>
-          </w:tbl>
-          <w:p>
-            <w:pPr>
-              <w:pStyle w:val="ResumeText"/>
-              <w:rPr>
-                <w:color w:val="404040" w:themeColor="text1" w:themeTint="BF"/>
-                <w:sz w:val="22"/>
-                <w:szCs w:val="22"/>
-              </w:rPr>
-            </w:pPr>
-          </w:p>
-        </w:tc>
-      </w:tr>
-      <w:tr>
-        <w:trPr>
-          <w:trHeight w:val="2492"/>
-        </w:trPr>
-        <w:tc>
-          <w:tcPr>
-            <w:tcW w:w="0" w:type="auto"/>
-            <w:tcBorders>
-              <w:top w:val="single" w:sz="4" w:space="0" w:color="7E97AD" w:themeColor="accent1"/>
-              <w:bottom w:val="double" w:sz="4" w:space="0" w:color="7E97AD" w:themeColor="accent1"/>
-            </w:tcBorders>
-            <w:tcMar>
-              <w:right w:w="475" w:type="dxa"/>
-            </w:tcMar>
+            <w:tcW w:w="2520" w:type="dxa"/>
+            <w:shd w:val="clear" w:color="auto" w:fill="auto"/>
+            <w:hideMark/>
           </w:tcPr>
           <w:p>
             <w:pPr>
-              <w:pStyle w:val="Heading1"/>
+              <w:pStyle w:val="ListParagraph"/>
+              <w:numPr>
+                <w:ilvl w:val="0"/>
+                <w:numId w:val="10"/>
+              </w:numPr>
+              <w:rPr>
+                <w:rFonts w:eastAsiaTheme="minorHAnsi"/>
+                <w:color w:val="595959" w:themeColor="text1" w:themeTint="A6"/>
+                <w:kern w:val="20"/>
+                <w:sz w:val="20"/>
+                <w:szCs w:val="20"/>
+              </w:rPr>
             </w:pPr>
             <w:r>
-              <w:t>PROJECTS &amp; COURSES/CERTIFICATES</w:t>
+              <w:rPr>
+                <w:rFonts w:eastAsiaTheme="minorHAnsi"/>
+                <w:color w:val="595959" w:themeColor="text1" w:themeTint="A6"/>
+                <w:kern w:val="20"/>
+                <w:sz w:val="20"/>
+                <w:szCs w:val="20"/>
+              </w:rPr>
+              <w:t>MongoDB, MySQL, PostgreSQL</w:t>
             </w:r>
           </w:p>
         </w:tc>
         <w:tc>
           <w:tcPr>
-            <w:tcW w:w="0" w:type="auto"/>
-            <w:tcBorders>
-              <w:top w:val="single" w:sz="4" w:space="0" w:color="7E97AD" w:themeColor="accent1"/>
-              <w:bottom w:val="double" w:sz="4" w:space="0" w:color="7E97AD" w:themeColor="accent1"/>
-            </w:tcBorders>
+            <w:tcW w:w="2520" w:type="dxa"/>
+            <w:shd w:val="clear" w:color="auto" w:fill="auto"/>
+            <w:hideMark/>
           </w:tcPr>
           <w:p>
             <w:pPr>
-              <w:pStyle w:val="ResumeText"/>
+              <w:pStyle w:val="ListParagraph"/>
+              <w:numPr>
+                <w:ilvl w:val="0"/>
+                <w:numId w:val="10"/>
+              </w:numPr>
+              <w:rPr>
+                <w:rFonts w:eastAsiaTheme="minorHAnsi"/>
+                <w:color w:val="595959" w:themeColor="text1" w:themeTint="A6"/>
+                <w:kern w:val="20"/>
+                <w:sz w:val="20"/>
+                <w:szCs w:val="20"/>
+              </w:rPr>
             </w:pPr>
             <w:r>
-              <w:t xml:space="preserve">A comprehensive list of all the projects I've contributed to, including detailed descriptions and the technologies utilized, can be found in my </w:t>
-            </w:r>
-            <w:hyperlink r:id="rId12" w:history="1">
-              <w:r>
-                <w:rPr>
-                  <w:rStyle w:val="Hyperlink"/>
-                </w:rPr>
-                <w:t>online portfolio</w:t>
-              </w:r>
-            </w:hyperlink>
-            <w:r>
-              <w:t>. Additionally, my completed courses and certificates are available there as well.</w:t>
+              <w:rPr>
+                <w:rFonts w:eastAsiaTheme="minorHAnsi"/>
+                <w:color w:val="595959" w:themeColor="text1" w:themeTint="A6"/>
+                <w:kern w:val="20"/>
+                <w:sz w:val="20"/>
+                <w:szCs w:val="20"/>
+              </w:rPr>
+              <w:t>Git &amp; GitHub, CI/CD, Jira</w:t>
             </w:r>
           </w:p>
         </w:tc>
       </w:tr>
       <w:tr>
         <w:trPr>
-          <w:trHeight w:val="110"/>
+          <w:trHeight w:val="480"/>
         </w:trPr>
         <w:tc>
           <w:tcPr>
-            <w:tcW w:w="0" w:type="auto"/>
-            <w:tcBorders>
-              <w:top w:val="single" w:sz="4" w:space="0" w:color="7E97AD" w:themeColor="accent1"/>
-              <w:bottom w:val="double" w:sz="4" w:space="0" w:color="7E97AD" w:themeColor="accent1"/>
-            </w:tcBorders>
-            <w:tcMar>
-              <w:right w:w="475" w:type="dxa"/>
-            </w:tcMar>
+            <w:tcW w:w="2520" w:type="dxa"/>
+            <w:shd w:val="clear" w:color="auto" w:fill="auto"/>
+            <w:hideMark/>
           </w:tcPr>
           <w:p>
             <w:pPr>
-              <w:pStyle w:val="Heading1"/>
+              <w:pStyle w:val="ListParagraph"/>
+              <w:numPr>
+                <w:ilvl w:val="0"/>
+                <w:numId w:val="10"/>
+              </w:numPr>
+              <w:rPr>
+                <w:rFonts w:eastAsiaTheme="minorHAnsi"/>
+                <w:color w:val="595959" w:themeColor="text1" w:themeTint="A6"/>
+                <w:kern w:val="20"/>
+                <w:sz w:val="20"/>
+                <w:szCs w:val="20"/>
+              </w:rPr>
+            </w:pPr>
+            <w:r>
+              <w:rPr>
+                <w:rFonts w:eastAsiaTheme="minorHAnsi"/>
+                <w:color w:val="595959" w:themeColor="text1" w:themeTint="A6"/>
+                <w:kern w:val="20"/>
+                <w:sz w:val="20"/>
+                <w:szCs w:val="20"/>
+              </w:rPr>
+              <w:t>Bootstrap, Tailwind</w:t>
+            </w:r>
+          </w:p>
+        </w:tc>
+        <w:tc>
+          <w:tcPr>
+            <w:tcW w:w="2520" w:type="dxa"/>
+            <w:shd w:val="clear" w:color="auto" w:fill="auto"/>
+            <w:hideMark/>
+          </w:tcPr>
+          <w:p>
+            <w:pPr>
+              <w:pStyle w:val="ListParagraph"/>
+              <w:numPr>
+                <w:ilvl w:val="0"/>
+                <w:numId w:val="10"/>
+              </w:numPr>
+              <w:rPr>
+                <w:rFonts w:eastAsiaTheme="minorHAnsi"/>
+                <w:color w:val="595959" w:themeColor="text1" w:themeTint="A6"/>
+                <w:kern w:val="20"/>
+                <w:sz w:val="20"/>
+                <w:szCs w:val="20"/>
+              </w:rPr>
+            </w:pPr>
+            <w:r>
+              <w:rPr>
+                <w:rFonts w:eastAsiaTheme="minorHAnsi"/>
+                <w:color w:val="595959" w:themeColor="text1" w:themeTint="A6"/>
+                <w:kern w:val="20"/>
+                <w:sz w:val="20"/>
+                <w:szCs w:val="20"/>
+              </w:rPr>
+              <w:t>PHP, C</w:t>
+            </w:r>
+          </w:p>
+        </w:tc>
+        <w:tc>
+          <w:tcPr>
+            <w:tcW w:w="2520" w:type="dxa"/>
+            <w:shd w:val="clear" w:color="auto" w:fill="auto"/>
+            <w:hideMark/>
+          </w:tcPr>
+          <w:p>
+            <w:pPr>
+              <w:pStyle w:val="ListParagraph"/>
+              <w:numPr>
+                <w:ilvl w:val="0"/>
+                <w:numId w:val="10"/>
+              </w:numPr>
+              <w:rPr>
+                <w:rFonts w:eastAsiaTheme="minorHAnsi"/>
+                <w:color w:val="595959" w:themeColor="text1" w:themeTint="A6"/>
+                <w:kern w:val="20"/>
+                <w:sz w:val="20"/>
+                <w:szCs w:val="20"/>
+              </w:rPr>
+            </w:pPr>
+            <w:r>
+              <w:rPr>
+                <w:rFonts w:eastAsiaTheme="minorHAnsi"/>
+                <w:color w:val="595959" w:themeColor="text1" w:themeTint="A6"/>
+                <w:kern w:val="20"/>
+                <w:sz w:val="20"/>
+                <w:szCs w:val="20"/>
+              </w:rPr>
+              <w:t>Redis, Firebase</w:t>
+            </w:r>
+          </w:p>
+        </w:tc>
+        <w:tc>
+          <w:tcPr>
+            <w:tcW w:w="2520" w:type="dxa"/>
+            <w:shd w:val="clear" w:color="auto" w:fill="auto"/>
+            <w:hideMark/>
+          </w:tcPr>
+          <w:p>
+            <w:pPr>
+              <w:pStyle w:val="ListParagraph"/>
+              <w:numPr>
+                <w:ilvl w:val="0"/>
+                <w:numId w:val="10"/>
+              </w:numPr>
+              <w:rPr>
+                <w:rFonts w:eastAsiaTheme="minorHAnsi"/>
+                <w:color w:val="595959" w:themeColor="text1" w:themeTint="A6"/>
+                <w:kern w:val="20"/>
+                <w:sz w:val="20"/>
+                <w:szCs w:val="20"/>
+              </w:rPr>
+            </w:pPr>
+            <w:r>
+              <w:rPr>
+                <w:rFonts w:eastAsiaTheme="minorHAnsi"/>
+                <w:color w:val="595959" w:themeColor="text1" w:themeTint="A6"/>
+                <w:kern w:val="20"/>
+                <w:sz w:val="20"/>
+                <w:szCs w:val="20"/>
+              </w:rPr>
+              <w:t>Bash CLI, Docker, Serverless</w:t>
+            </w:r>
+          </w:p>
+        </w:tc>
+      </w:tr>
+      <w:tr>
+        <w:trPr>
+          <w:trHeight w:val="480"/>
+        </w:trPr>
+        <w:tc>
+          <w:tcPr>
+            <w:tcW w:w="2520" w:type="dxa"/>
+            <w:shd w:val="clear" w:color="auto" w:fill="auto"/>
+            <w:hideMark/>
+          </w:tcPr>
+          <w:p>
+            <w:pPr>
+              <w:pStyle w:val="ListParagraph"/>
+              <w:numPr>
+                <w:ilvl w:val="0"/>
+                <w:numId w:val="10"/>
+              </w:numPr>
+              <w:rPr>
+                <w:rFonts w:eastAsiaTheme="minorHAnsi"/>
+                <w:color w:val="595959" w:themeColor="text1" w:themeTint="A6"/>
+                <w:kern w:val="20"/>
+                <w:sz w:val="20"/>
+                <w:szCs w:val="20"/>
+              </w:rPr>
+            </w:pPr>
+            <w:r>
+              <w:rPr>
+                <w:rFonts w:eastAsiaTheme="minorHAnsi"/>
+                <w:color w:val="595959" w:themeColor="text1" w:themeTint="A6"/>
+                <w:kern w:val="20"/>
+                <w:sz w:val="20"/>
+                <w:szCs w:val="20"/>
+              </w:rPr>
+              <w:t>JavaScript, TypeScript</w:t>
+            </w:r>
+          </w:p>
+        </w:tc>
+        <w:tc>
+          <w:tcPr>
+            <w:tcW w:w="2520" w:type="dxa"/>
+            <w:shd w:val="clear" w:color="auto" w:fill="auto"/>
+            <w:hideMark/>
+          </w:tcPr>
+          <w:p>
+            <w:pPr>
+              <w:pStyle w:val="ListParagraph"/>
+              <w:numPr>
+                <w:ilvl w:val="0"/>
+                <w:numId w:val="10"/>
+              </w:numPr>
+              <w:rPr>
+                <w:rFonts w:eastAsiaTheme="minorHAnsi"/>
+                <w:color w:val="595959" w:themeColor="text1" w:themeTint="A6"/>
+                <w:kern w:val="20"/>
+                <w:sz w:val="20"/>
+                <w:szCs w:val="20"/>
+              </w:rPr>
+            </w:pPr>
+            <w:r>
+              <w:rPr>
+                <w:rFonts w:eastAsiaTheme="minorHAnsi"/>
+                <w:color w:val="595959" w:themeColor="text1" w:themeTint="A6"/>
+                <w:kern w:val="20"/>
+                <w:sz w:val="20"/>
+                <w:szCs w:val="20"/>
+              </w:rPr>
+              <w:t>RESTful APIs</w:t>
+            </w:r>
+          </w:p>
+        </w:tc>
+        <w:tc>
+          <w:tcPr>
+            <w:tcW w:w="2520" w:type="dxa"/>
+            <w:shd w:val="clear" w:color="auto" w:fill="auto"/>
+            <w:hideMark/>
+          </w:tcPr>
+          <w:p>
+            <w:pPr>
+              <w:rPr>
+                <w:rFonts w:eastAsiaTheme="minorHAnsi"/>
+                <w:color w:val="595959" w:themeColor="text1" w:themeTint="A6"/>
+                <w:kern w:val="20"/>
+                <w:sz w:val="20"/>
+                <w:szCs w:val="20"/>
+              </w:rPr>
             </w:pPr>
           </w:p>
         </w:tc>
         <w:tc>
           <w:tcPr>
-            <w:tcW w:w="0" w:type="auto"/>
-            <w:tcBorders>
-              <w:top w:val="single" w:sz="4" w:space="0" w:color="7E97AD" w:themeColor="accent1"/>
-              <w:bottom w:val="double" w:sz="4" w:space="0" w:color="7E97AD" w:themeColor="accent1"/>
-            </w:tcBorders>
+            <w:tcW w:w="2520" w:type="dxa"/>
+            <w:shd w:val="clear" w:color="auto" w:fill="auto"/>
+            <w:hideMark/>
           </w:tcPr>
           <w:p>
             <w:pPr>
-              <w:pStyle w:val="ResumeText"/>
+              <w:pStyle w:val="ListParagraph"/>
+              <w:numPr>
+                <w:ilvl w:val="0"/>
+                <w:numId w:val="10"/>
+              </w:numPr>
+              <w:rPr>
+                <w:rFonts w:eastAsiaTheme="minorHAnsi"/>
+                <w:color w:val="595959" w:themeColor="text1" w:themeTint="A6"/>
+                <w:kern w:val="20"/>
+                <w:sz w:val="20"/>
+                <w:szCs w:val="20"/>
+              </w:rPr>
+            </w:pPr>
+            <w:r>
+              <w:rPr>
+                <w:rFonts w:eastAsiaTheme="minorHAnsi"/>
+                <w:color w:val="595959" w:themeColor="text1" w:themeTint="A6"/>
+                <w:kern w:val="20"/>
+                <w:sz w:val="20"/>
+                <w:szCs w:val="20"/>
+              </w:rPr>
+              <w:t>Data Structures, Algorithms</w:t>
+            </w:r>
+          </w:p>
+        </w:tc>
+      </w:tr>
+      <w:tr>
+        <w:trPr>
+          <w:trHeight w:val="480"/>
+        </w:trPr>
+        <w:tc>
+          <w:tcPr>
+            <w:tcW w:w="2520" w:type="dxa"/>
+            <w:shd w:val="clear" w:color="auto" w:fill="auto"/>
+            <w:hideMark/>
+          </w:tcPr>
+          <w:p>
+            <w:pPr>
+              <w:pStyle w:val="ListParagraph"/>
+              <w:numPr>
+                <w:ilvl w:val="0"/>
+                <w:numId w:val="10"/>
+              </w:numPr>
+              <w:rPr>
+                <w:rFonts w:eastAsiaTheme="minorHAnsi"/>
+                <w:color w:val="595959" w:themeColor="text1" w:themeTint="A6"/>
+                <w:kern w:val="20"/>
+                <w:sz w:val="20"/>
+                <w:szCs w:val="20"/>
+              </w:rPr>
+            </w:pPr>
+            <w:r>
+              <w:rPr>
+                <w:rFonts w:eastAsiaTheme="minorHAnsi"/>
+                <w:color w:val="595959" w:themeColor="text1" w:themeTint="A6"/>
+                <w:kern w:val="20"/>
+                <w:sz w:val="20"/>
+                <w:szCs w:val="20"/>
+              </w:rPr>
+              <w:t>React, Redux, React-Query</w:t>
+            </w:r>
+          </w:p>
+        </w:tc>
+        <w:tc>
+          <w:tcPr>
+            <w:tcW w:w="2520" w:type="dxa"/>
+            <w:shd w:val="clear" w:color="auto" w:fill="auto"/>
+            <w:hideMark/>
+          </w:tcPr>
+          <w:p>
+            <w:pPr>
+              <w:rPr>
+                <w:rFonts w:eastAsiaTheme="minorHAnsi"/>
+                <w:color w:val="595959" w:themeColor="text1" w:themeTint="A6"/>
+                <w:kern w:val="20"/>
+                <w:sz w:val="20"/>
+                <w:szCs w:val="20"/>
+              </w:rPr>
+            </w:pPr>
+          </w:p>
+        </w:tc>
+        <w:tc>
+          <w:tcPr>
+            <w:tcW w:w="2520" w:type="dxa"/>
+            <w:shd w:val="clear" w:color="auto" w:fill="auto"/>
+            <w:hideMark/>
+          </w:tcPr>
+          <w:p>
+            <w:pPr>
+              <w:rPr>
+                <w:rFonts w:eastAsiaTheme="minorHAnsi"/>
+                <w:color w:val="595959" w:themeColor="text1" w:themeTint="A6"/>
+                <w:kern w:val="20"/>
+                <w:sz w:val="20"/>
+                <w:szCs w:val="20"/>
+              </w:rPr>
+            </w:pPr>
+          </w:p>
+        </w:tc>
+        <w:tc>
+          <w:tcPr>
+            <w:tcW w:w="2520" w:type="dxa"/>
+            <w:shd w:val="clear" w:color="auto" w:fill="auto"/>
+            <w:hideMark/>
+          </w:tcPr>
+          <w:p>
+            <w:pPr>
+              <w:pStyle w:val="ListParagraph"/>
+              <w:numPr>
+                <w:ilvl w:val="0"/>
+                <w:numId w:val="10"/>
+              </w:numPr>
+              <w:rPr>
+                <w:rFonts w:eastAsiaTheme="minorHAnsi"/>
+                <w:color w:val="595959" w:themeColor="text1" w:themeTint="A6"/>
+                <w:kern w:val="20"/>
+                <w:sz w:val="20"/>
+                <w:szCs w:val="20"/>
+              </w:rPr>
+            </w:pPr>
+            <w:r>
+              <w:rPr>
+                <w:rFonts w:eastAsiaTheme="minorHAnsi"/>
+                <w:color w:val="595959" w:themeColor="text1" w:themeTint="A6"/>
+                <w:kern w:val="20"/>
+                <w:sz w:val="20"/>
+                <w:szCs w:val="20"/>
+              </w:rPr>
+              <w:t>Unit Testing</w:t>
+            </w:r>
+          </w:p>
+        </w:tc>
+      </w:tr>
+      <w:tr>
+        <w:trPr>
+          <w:trHeight w:val="480"/>
+        </w:trPr>
+        <w:tc>
+          <w:tcPr>
+            <w:tcW w:w="2520" w:type="dxa"/>
+            <w:shd w:val="clear" w:color="auto" w:fill="auto"/>
+            <w:hideMark/>
+          </w:tcPr>
+          <w:p>
+            <w:pPr>
+              <w:pStyle w:val="ListParagraph"/>
+              <w:numPr>
+                <w:ilvl w:val="0"/>
+                <w:numId w:val="10"/>
+              </w:numPr>
+              <w:rPr>
+                <w:rFonts w:eastAsiaTheme="minorHAnsi"/>
+                <w:color w:val="595959" w:themeColor="text1" w:themeTint="A6"/>
+                <w:kern w:val="20"/>
+                <w:sz w:val="20"/>
+                <w:szCs w:val="20"/>
+              </w:rPr>
+            </w:pPr>
+            <w:r>
+              <w:rPr>
+                <w:rFonts w:eastAsiaTheme="minorHAnsi"/>
+                <w:color w:val="595959" w:themeColor="text1" w:themeTint="A6"/>
+                <w:kern w:val="20"/>
+                <w:sz w:val="20"/>
+                <w:szCs w:val="20"/>
+              </w:rPr>
+              <w:t>Angular, Next.js, Three.js</w:t>
+            </w:r>
+          </w:p>
+        </w:tc>
+        <w:tc>
+          <w:tcPr>
+            <w:tcW w:w="2520" w:type="dxa"/>
+            <w:shd w:val="clear" w:color="auto" w:fill="auto"/>
+            <w:hideMark/>
+          </w:tcPr>
+          <w:p>
+            <w:pPr>
+              <w:rPr>
+                <w:rFonts w:eastAsiaTheme="minorHAnsi"/>
+                <w:color w:val="595959" w:themeColor="text1" w:themeTint="A6"/>
+                <w:kern w:val="20"/>
+                <w:sz w:val="20"/>
+                <w:szCs w:val="20"/>
+              </w:rPr>
+            </w:pPr>
+          </w:p>
+        </w:tc>
+        <w:tc>
+          <w:tcPr>
+            <w:tcW w:w="2520" w:type="dxa"/>
+            <w:shd w:val="clear" w:color="auto" w:fill="auto"/>
+            <w:hideMark/>
+          </w:tcPr>
+          <w:p>
+            <w:pPr>
+              <w:rPr>
+                <w:rFonts w:eastAsiaTheme="minorHAnsi"/>
+                <w:color w:val="595959" w:themeColor="text1" w:themeTint="A6"/>
+                <w:kern w:val="20"/>
+                <w:sz w:val="20"/>
+                <w:szCs w:val="20"/>
+              </w:rPr>
+            </w:pPr>
+          </w:p>
+        </w:tc>
+        <w:tc>
+          <w:tcPr>
+            <w:tcW w:w="2520" w:type="dxa"/>
+            <w:shd w:val="clear" w:color="auto" w:fill="auto"/>
+            <w:hideMark/>
+          </w:tcPr>
+          <w:p>
+            <w:pPr>
+              <w:pStyle w:val="ListParagraph"/>
+              <w:ind w:left="284"/>
+              <w:rPr>
+                <w:rFonts w:eastAsiaTheme="minorHAnsi"/>
+                <w:color w:val="595959" w:themeColor="text1" w:themeTint="A6"/>
+                <w:kern w:val="20"/>
+                <w:sz w:val="20"/>
+                <w:szCs w:val="20"/>
+              </w:rPr>
             </w:pPr>
           </w:p>
         </w:tc>
       </w:tr>
     </w:tbl>
-    <w:p/>
+    <w:p>
+      <w:pPr>
+        <w:pStyle w:val="Heading1"/>
+        <w:bidi/>
+      </w:pPr>
+    </w:p>
+    <w:p>
+      <w:pPr>
+        <w:pStyle w:val="ResumeText"/>
+        <w:rPr>
+          <w:rFonts w:asciiTheme="majorHAnsi" w:eastAsiaTheme="majorEastAsia" w:hAnsiTheme="majorHAnsi" w:cstheme="majorBidi"/>
+          <w:caps/>
+          <w:color w:val="577188" w:themeColor="accent1" w:themeShade="BF"/>
+          <w:sz w:val="21"/>
+        </w:rPr>
+      </w:pPr>
+      <w:r>
+        <w:rPr>
+          <w:rFonts w:asciiTheme="majorHAnsi" w:eastAsiaTheme="majorEastAsia" w:hAnsiTheme="majorHAnsi" w:cstheme="majorBidi"/>
+          <w:caps/>
+          <w:color w:val="577188" w:themeColor="accent1" w:themeShade="BF"/>
+          <w:sz w:val="21"/>
+        </w:rPr>
+        <w:t>PROJECTS &amp; COURSES/CERTIFICATES</w:t>
+      </w:r>
+    </w:p>
+    <w:p>
+      <w:pPr>
+        <w:pStyle w:val="ResumeText"/>
+      </w:pPr>
+      <w:r>
+        <w:t xml:space="preserve">A comprehensive list of all the projects I've contributed to, including detailed descriptions and the technologies utilized, can be found in my </w:t>
+      </w:r>
+      <w:hyperlink r:id="rId12" w:history="1">
+        <w:r>
+          <w:rPr>
+            <w:rStyle w:val="Hyperlink"/>
+          </w:rPr>
+          <w:t>online portfolio</w:t>
+        </w:r>
+      </w:hyperlink>
+      <w:r>
+        <w:t>. Additionally, my completed courses and certificates are available there as well.</w:t>
+      </w:r>
+    </w:p>
     <w:sectPr>
       <w:footerReference w:type="default" r:id="rId13"/>
       <w:pgSz w:w="12240" w:h="15840" w:code="1"/>
@@ -1698,6 +1848,119 @@
 <file path=word/numbering.xml><?xml version="1.0" encoding="utf-8"?>
 <w:numbering xmlns:wpc="http://schemas.microsoft.com/office/word/2010/wordprocessingCanvas" xmlns:cx="http://schemas.microsoft.com/office/drawing/2014/chartex" xmlns:cx1="http://schemas.microsoft.com/office/drawing/2015/9/8/chartex" xmlns:cx2="http://schemas.microsoft.com/office/drawing/2015/10/21/chartex" xmlns:cx3="http://schemas.microsoft.com/office/drawing/2016/5/9/chartex" xmlns:cx4="http://schemas.microsoft.com/office/drawing/2016/5/10/chartex" xmlns:cx5="http://schemas.microsoft.com/office/drawing/2016/5/11/chartex" xmlns:cx6="http://schemas.microsoft.com/office/drawing/2016/5/12/chartex" xmlns:cx7="http://schemas.microsoft.com/office/drawing/2016/5/13/chartex" xmlns:cx8="http://schemas.microsoft.com/office/drawing/2016/5/14/chartex" xmlns:mc="http://schemas.openxmlformats.org/markup-compatibility/2006" xmlns:aink="http://schemas.microsoft.com/office/drawing/2016/ink" xmlns:am3d="http://schemas.microsoft.com/office/drawing/2017/model3d" xmlns:o="urn:schemas-microsoft-com:office:office" xmlns:oel="http://schemas.microsoft.com/office/2019/extlst" xmlns:r="http://schemas.openxmlformats.org/officeDocument/2006/relationships" xmlns:m="http://schemas.openxmlformats.org/officeDocument/2006/math" xmlns:v="urn:schemas-microsoft-com:vml" xmlns:wp14="http://schemas.microsoft.com/office/word/2010/wordprocessingDrawing" xmlns:wp="http://schemas.openxmlformats.org/drawingml/2006/wordprocessingDrawing" xmlns:w10="urn:schemas-microsoft-com:office:word" xmlns:w="http://schemas.openxmlformats.org/wordprocessingml/2006/main" xmlns:w14="http://schemas.microsoft.com/office/word/2010/wordml" xmlns:w15="http://schemas.microsoft.com/office/word/2012/wordml" xmlns:w16cex="http://schemas.microsoft.com/office/word/2018/wordml/cex" xmlns:w16cid="http://schemas.microsoft.com/office/word/2016/wordml/cid" xmlns:w16="http://schemas.microsoft.com/office/word/2018/wordml" xmlns:w16du="http://schemas.microsoft.com/office/word/2023/wordml/word16du" xmlns:w16sdtdh="http://schemas.microsoft.com/office/word/2020/wordml/sdtdatahash" xmlns:w16sdtfl="http://schemas.microsoft.com/office/word/2024/wordml/sdtformatlock" xmlns:w16se="http://schemas.microsoft.com/office/word/2015/wordml/symex" xmlns:wpg="http://schemas.microsoft.com/office/word/2010/wordprocessingGroup" xmlns:wpi="http://schemas.microsoft.com/office/word/2010/wordprocessingInk" xmlns:wne="http://schemas.microsoft.com/office/word/2006/wordml" xmlns:wps="http://schemas.microsoft.com/office/word/2010/wordprocessingShape" mc:Ignorable="w14 w15 w16se w16cid w16 w16cex w16sdtdh w16sdtfl w16du wp14">
   <w:abstractNum w:abstractNumId="0" w15:restartNumberingAfterBreak="0">
+    <w:nsid w:val="01971FBC"/>
+    <w:multiLevelType w:val="hybridMultilevel"/>
+    <w:tmpl w:val="0F8023A0"/>
+    <w:lvl w:ilvl="0" w:tplc="C8C82C12">
+      <w:start w:val="1"/>
+      <w:numFmt w:val="bullet"/>
+      <w:lvlText w:val=""/>
+      <w:lvlJc w:val="left"/>
+      <w:pPr>
+        <w:ind w:left="284" w:hanging="284"/>
+      </w:pPr>
+      <w:rPr>
+        <w:rFonts w:ascii="Symbol" w:hAnsi="Symbol" w:hint="default"/>
+      </w:rPr>
+    </w:lvl>
+    <w:lvl w:ilvl="1" w:tplc="FFFFFFFF" w:tentative="1">
+      <w:start w:val="1"/>
+      <w:numFmt w:val="bullet"/>
+      <w:lvlText w:val="o"/>
+      <w:lvlJc w:val="left"/>
+      <w:pPr>
+        <w:ind w:left="1080" w:hanging="360"/>
+      </w:pPr>
+      <w:rPr>
+        <w:rFonts w:ascii="Courier New" w:hAnsi="Courier New" w:cs="Courier New" w:hint="default"/>
+      </w:rPr>
+    </w:lvl>
+    <w:lvl w:ilvl="2" w:tplc="FFFFFFFF" w:tentative="1">
+      <w:start w:val="1"/>
+      <w:numFmt w:val="bullet"/>
+      <w:lvlText w:val=""/>
+      <w:lvlJc w:val="left"/>
+      <w:pPr>
+        <w:ind w:left="1800" w:hanging="360"/>
+      </w:pPr>
+      <w:rPr>
+        <w:rFonts w:ascii="Wingdings" w:hAnsi="Wingdings" w:hint="default"/>
+      </w:rPr>
+    </w:lvl>
+    <w:lvl w:ilvl="3" w:tplc="FFFFFFFF" w:tentative="1">
+      <w:start w:val="1"/>
+      <w:numFmt w:val="bullet"/>
+      <w:lvlText w:val=""/>
+      <w:lvlJc w:val="left"/>
+      <w:pPr>
+        <w:ind w:left="2520" w:hanging="360"/>
+      </w:pPr>
+      <w:rPr>
+        <w:rFonts w:ascii="Symbol" w:hAnsi="Symbol" w:hint="default"/>
+      </w:rPr>
+    </w:lvl>
+    <w:lvl w:ilvl="4" w:tplc="FFFFFFFF" w:tentative="1">
+      <w:start w:val="1"/>
+      <w:numFmt w:val="bullet"/>
+      <w:lvlText w:val="o"/>
+      <w:lvlJc w:val="left"/>
+      <w:pPr>
+        <w:ind w:left="3240" w:hanging="360"/>
+      </w:pPr>
+      <w:rPr>
+        <w:rFonts w:ascii="Courier New" w:hAnsi="Courier New" w:cs="Courier New" w:hint="default"/>
+      </w:rPr>
+    </w:lvl>
+    <w:lvl w:ilvl="5" w:tplc="FFFFFFFF" w:tentative="1">
+      <w:start w:val="1"/>
+      <w:numFmt w:val="bullet"/>
+      <w:lvlText w:val=""/>
+      <w:lvlJc w:val="left"/>
+      <w:pPr>
+        <w:ind w:left="3960" w:hanging="360"/>
+      </w:pPr>
+      <w:rPr>
+        <w:rFonts w:ascii="Wingdings" w:hAnsi="Wingdings" w:hint="default"/>
+      </w:rPr>
+    </w:lvl>
+    <w:lvl w:ilvl="6" w:tplc="FFFFFFFF" w:tentative="1">
+      <w:start w:val="1"/>
+      <w:numFmt w:val="bullet"/>
+      <w:lvlText w:val=""/>
+      <w:lvlJc w:val="left"/>
+      <w:pPr>
+        <w:ind w:left="4680" w:hanging="360"/>
+      </w:pPr>
+      <w:rPr>
+        <w:rFonts w:ascii="Symbol" w:hAnsi="Symbol" w:hint="default"/>
+      </w:rPr>
+    </w:lvl>
+    <w:lvl w:ilvl="7" w:tplc="FFFFFFFF" w:tentative="1">
+      <w:start w:val="1"/>
+      <w:numFmt w:val="bullet"/>
+      <w:lvlText w:val="o"/>
+      <w:lvlJc w:val="left"/>
+      <w:pPr>
+        <w:ind w:left="5400" w:hanging="360"/>
+      </w:pPr>
+      <w:rPr>
+        <w:rFonts w:ascii="Courier New" w:hAnsi="Courier New" w:cs="Courier New" w:hint="default"/>
+      </w:rPr>
+    </w:lvl>
+    <w:lvl w:ilvl="8" w:tplc="FFFFFFFF" w:tentative="1">
+      <w:start w:val="1"/>
+      <w:numFmt w:val="bullet"/>
+      <w:lvlText w:val=""/>
+      <w:lvlJc w:val="left"/>
+      <w:pPr>
+        <w:ind w:left="6120" w:hanging="360"/>
+      </w:pPr>
+      <w:rPr>
+        <w:rFonts w:ascii="Wingdings" w:hAnsi="Wingdings" w:hint="default"/>
+      </w:rPr>
+    </w:lvl>
+  </w:abstractNum>
+  <w:abstractNum w:abstractNumId="1" w15:restartNumberingAfterBreak="0">
     <w:nsid w:val="0E9A55A3"/>
     <w:multiLevelType w:val="hybridMultilevel"/>
     <w:tmpl w:val="A7E46F6E"/>
@@ -1810,7 +2073,7 @@
       </w:rPr>
     </w:lvl>
   </w:abstractNum>
-  <w:abstractNum w:abstractNumId="1" w15:restartNumberingAfterBreak="0">
+  <w:abstractNum w:abstractNumId="2" w15:restartNumberingAfterBreak="0">
     <w:nsid w:val="19C71B68"/>
     <w:multiLevelType w:val="hybridMultilevel"/>
     <w:tmpl w:val="190E8ED0"/>
@@ -1923,7 +2186,7 @@
       </w:rPr>
     </w:lvl>
   </w:abstractNum>
-  <w:abstractNum w:abstractNumId="2" w15:restartNumberingAfterBreak="0">
+  <w:abstractNum w:abstractNumId="3" w15:restartNumberingAfterBreak="0">
     <w:nsid w:val="1F2F7E9A"/>
     <w:multiLevelType w:val="hybridMultilevel"/>
     <w:tmpl w:val="42EA8190"/>
@@ -2036,7 +2299,7 @@
       </w:rPr>
     </w:lvl>
   </w:abstractNum>
-  <w:abstractNum w:abstractNumId="3" w15:restartNumberingAfterBreak="0">
+  <w:abstractNum w:abstractNumId="4" w15:restartNumberingAfterBreak="0">
     <w:nsid w:val="310138AD"/>
     <w:multiLevelType w:val="multilevel"/>
     <w:tmpl w:val="2DEE83BE"/>
@@ -2185,7 +2448,120 @@
       </w:rPr>
     </w:lvl>
   </w:abstractNum>
-  <w:abstractNum w:abstractNumId="4" w15:restartNumberingAfterBreak="0">
+  <w:abstractNum w:abstractNumId="5" w15:restartNumberingAfterBreak="0">
+    <w:nsid w:val="3B71228F"/>
+    <w:multiLevelType w:val="hybridMultilevel"/>
+    <w:tmpl w:val="EC7A8AF4"/>
+    <w:lvl w:ilvl="0" w:tplc="B6AC98E2">
+      <w:start w:val="1"/>
+      <w:numFmt w:val="bullet"/>
+      <w:lvlText w:val=""/>
+      <w:lvlJc w:val="left"/>
+      <w:pPr>
+        <w:ind w:left="113" w:hanging="113"/>
+      </w:pPr>
+      <w:rPr>
+        <w:rFonts w:ascii="Symbol" w:hAnsi="Symbol" w:hint="default"/>
+      </w:rPr>
+    </w:lvl>
+    <w:lvl w:ilvl="1" w:tplc="FFFFFFFF" w:tentative="1">
+      <w:start w:val="1"/>
+      <w:numFmt w:val="bullet"/>
+      <w:lvlText w:val="o"/>
+      <w:lvlJc w:val="left"/>
+      <w:pPr>
+        <w:ind w:left="1080" w:hanging="360"/>
+      </w:pPr>
+      <w:rPr>
+        <w:rFonts w:ascii="Courier New" w:hAnsi="Courier New" w:cs="Courier New" w:hint="default"/>
+      </w:rPr>
+    </w:lvl>
+    <w:lvl w:ilvl="2" w:tplc="FFFFFFFF" w:tentative="1">
+      <w:start w:val="1"/>
+      <w:numFmt w:val="bullet"/>
+      <w:lvlText w:val=""/>
+      <w:lvlJc w:val="left"/>
+      <w:pPr>
+        <w:ind w:left="1800" w:hanging="360"/>
+      </w:pPr>
+      <w:rPr>
+        <w:rFonts w:ascii="Wingdings" w:hAnsi="Wingdings" w:hint="default"/>
+      </w:rPr>
+    </w:lvl>
+    <w:lvl w:ilvl="3" w:tplc="FFFFFFFF" w:tentative="1">
+      <w:start w:val="1"/>
+      <w:numFmt w:val="bullet"/>
+      <w:lvlText w:val=""/>
+      <w:lvlJc w:val="left"/>
+      <w:pPr>
+        <w:ind w:left="2520" w:hanging="360"/>
+      </w:pPr>
+      <w:rPr>
+        <w:rFonts w:ascii="Symbol" w:hAnsi="Symbol" w:hint="default"/>
+      </w:rPr>
+    </w:lvl>
+    <w:lvl w:ilvl="4" w:tplc="FFFFFFFF" w:tentative="1">
+      <w:start w:val="1"/>
+      <w:numFmt w:val="bullet"/>
+      <w:lvlText w:val="o"/>
+      <w:lvlJc w:val="left"/>
+      <w:pPr>
+        <w:ind w:left="3240" w:hanging="360"/>
+      </w:pPr>
+      <w:rPr>
+        <w:rFonts w:ascii="Courier New" w:hAnsi="Courier New" w:cs="Courier New" w:hint="default"/>
+      </w:rPr>
+    </w:lvl>
+    <w:lvl w:ilvl="5" w:tplc="FFFFFFFF" w:tentative="1">
+      <w:start w:val="1"/>
+      <w:numFmt w:val="bullet"/>
+      <w:lvlText w:val=""/>
+      <w:lvlJc w:val="left"/>
+      <w:pPr>
+        <w:ind w:left="3960" w:hanging="360"/>
+      </w:pPr>
+      <w:rPr>
+        <w:rFonts w:ascii="Wingdings" w:hAnsi="Wingdings" w:hint="default"/>
+      </w:rPr>
+    </w:lvl>
+    <w:lvl w:ilvl="6" w:tplc="FFFFFFFF" w:tentative="1">
+      <w:start w:val="1"/>
+      <w:numFmt w:val="bullet"/>
+      <w:lvlText w:val=""/>
+      <w:lvlJc w:val="left"/>
+      <w:pPr>
+        <w:ind w:left="4680" w:hanging="360"/>
+      </w:pPr>
+      <w:rPr>
+        <w:rFonts w:ascii="Symbol" w:hAnsi="Symbol" w:hint="default"/>
+      </w:rPr>
+    </w:lvl>
+    <w:lvl w:ilvl="7" w:tplc="FFFFFFFF" w:tentative="1">
+      <w:start w:val="1"/>
+      <w:numFmt w:val="bullet"/>
+      <w:lvlText w:val="o"/>
+      <w:lvlJc w:val="left"/>
+      <w:pPr>
+        <w:ind w:left="5400" w:hanging="360"/>
+      </w:pPr>
+      <w:rPr>
+        <w:rFonts w:ascii="Courier New" w:hAnsi="Courier New" w:cs="Courier New" w:hint="default"/>
+      </w:rPr>
+    </w:lvl>
+    <w:lvl w:ilvl="8" w:tplc="FFFFFFFF" w:tentative="1">
+      <w:start w:val="1"/>
+      <w:numFmt w:val="bullet"/>
+      <w:lvlText w:val=""/>
+      <w:lvlJc w:val="left"/>
+      <w:pPr>
+        <w:ind w:left="6120" w:hanging="360"/>
+      </w:pPr>
+      <w:rPr>
+        <w:rFonts w:ascii="Wingdings" w:hAnsi="Wingdings" w:hint="default"/>
+      </w:rPr>
+    </w:lvl>
+  </w:abstractNum>
+  <w:abstractNum w:abstractNumId="6" w15:restartNumberingAfterBreak="0">
     <w:nsid w:val="62DB31C8"/>
     <w:multiLevelType w:val="hybridMultilevel"/>
     <w:tmpl w:val="1284B52C"/>
@@ -2298,7 +2674,7 @@
       </w:rPr>
     </w:lvl>
   </w:abstractNum>
-  <w:abstractNum w:abstractNumId="5" w15:restartNumberingAfterBreak="0">
+  <w:abstractNum w:abstractNumId="7" w15:restartNumberingAfterBreak="0">
     <w:nsid w:val="645E2AFD"/>
     <w:multiLevelType w:val="hybridMultilevel"/>
     <w:tmpl w:val="D1927BFE"/>
@@ -2411,7 +2787,120 @@
       </w:rPr>
     </w:lvl>
   </w:abstractNum>
-  <w:abstractNum w:abstractNumId="6" w15:restartNumberingAfterBreak="0">
+  <w:abstractNum w:abstractNumId="8" w15:restartNumberingAfterBreak="0">
+    <w:nsid w:val="67F91B43"/>
+    <w:multiLevelType w:val="hybridMultilevel"/>
+    <w:tmpl w:val="193C97DA"/>
+    <w:lvl w:ilvl="0" w:tplc="04090001">
+      <w:start w:val="1"/>
+      <w:numFmt w:val="bullet"/>
+      <w:lvlText w:val=""/>
+      <w:lvlJc w:val="left"/>
+      <w:pPr>
+        <w:ind w:left="360" w:hanging="360"/>
+      </w:pPr>
+      <w:rPr>
+        <w:rFonts w:ascii="Symbol" w:hAnsi="Symbol" w:hint="default"/>
+      </w:rPr>
+    </w:lvl>
+    <w:lvl w:ilvl="1" w:tplc="04090003" w:tentative="1">
+      <w:start w:val="1"/>
+      <w:numFmt w:val="bullet"/>
+      <w:lvlText w:val="o"/>
+      <w:lvlJc w:val="left"/>
+      <w:pPr>
+        <w:ind w:left="1080" w:hanging="360"/>
+      </w:pPr>
+      <w:rPr>
+        <w:rFonts w:ascii="Courier New" w:hAnsi="Courier New" w:cs="Courier New" w:hint="default"/>
+      </w:rPr>
+    </w:lvl>
+    <w:lvl w:ilvl="2" w:tplc="04090005" w:tentative="1">
+      <w:start w:val="1"/>
+      <w:numFmt w:val="bullet"/>
+      <w:lvlText w:val=""/>
+      <w:lvlJc w:val="left"/>
+      <w:pPr>
+        <w:ind w:left="1800" w:hanging="360"/>
+      </w:pPr>
+      <w:rPr>
+        <w:rFonts w:ascii="Wingdings" w:hAnsi="Wingdings" w:hint="default"/>
+      </w:rPr>
+    </w:lvl>
+    <w:lvl w:ilvl="3" w:tplc="04090001" w:tentative="1">
+      <w:start w:val="1"/>
+      <w:numFmt w:val="bullet"/>
+      <w:lvlText w:val=""/>
+      <w:lvlJc w:val="left"/>
+      <w:pPr>
+        <w:ind w:left="2520" w:hanging="360"/>
+      </w:pPr>
+      <w:rPr>
+        <w:rFonts w:ascii="Symbol" w:hAnsi="Symbol" w:hint="default"/>
+      </w:rPr>
+    </w:lvl>
+    <w:lvl w:ilvl="4" w:tplc="04090003" w:tentative="1">
+      <w:start w:val="1"/>
+      <w:numFmt w:val="bullet"/>
+      <w:lvlText w:val="o"/>
+      <w:lvlJc w:val="left"/>
+      <w:pPr>
+        <w:ind w:left="3240" w:hanging="360"/>
+      </w:pPr>
+      <w:rPr>
+        <w:rFonts w:ascii="Courier New" w:hAnsi="Courier New" w:cs="Courier New" w:hint="default"/>
+      </w:rPr>
+    </w:lvl>
+    <w:lvl w:ilvl="5" w:tplc="04090005" w:tentative="1">
+      <w:start w:val="1"/>
+      <w:numFmt w:val="bullet"/>
+      <w:lvlText w:val=""/>
+      <w:lvlJc w:val="left"/>
+      <w:pPr>
+        <w:ind w:left="3960" w:hanging="360"/>
+      </w:pPr>
+      <w:rPr>
+        <w:rFonts w:ascii="Wingdings" w:hAnsi="Wingdings" w:hint="default"/>
+      </w:rPr>
+    </w:lvl>
+    <w:lvl w:ilvl="6" w:tplc="04090001" w:tentative="1">
+      <w:start w:val="1"/>
+      <w:numFmt w:val="bullet"/>
+      <w:lvlText w:val=""/>
+      <w:lvlJc w:val="left"/>
+      <w:pPr>
+        <w:ind w:left="4680" w:hanging="360"/>
+      </w:pPr>
+      <w:rPr>
+        <w:rFonts w:ascii="Symbol" w:hAnsi="Symbol" w:hint="default"/>
+      </w:rPr>
+    </w:lvl>
+    <w:lvl w:ilvl="7" w:tplc="04090003" w:tentative="1">
+      <w:start w:val="1"/>
+      <w:numFmt w:val="bullet"/>
+      <w:lvlText w:val="o"/>
+      <w:lvlJc w:val="left"/>
+      <w:pPr>
+        <w:ind w:left="5400" w:hanging="360"/>
+      </w:pPr>
+      <w:rPr>
+        <w:rFonts w:ascii="Courier New" w:hAnsi="Courier New" w:cs="Courier New" w:hint="default"/>
+      </w:rPr>
+    </w:lvl>
+    <w:lvl w:ilvl="8" w:tplc="04090005" w:tentative="1">
+      <w:start w:val="1"/>
+      <w:numFmt w:val="bullet"/>
+      <w:lvlText w:val=""/>
+      <w:lvlJc w:val="left"/>
+      <w:pPr>
+        <w:ind w:left="6120" w:hanging="360"/>
+      </w:pPr>
+      <w:rPr>
+        <w:rFonts w:ascii="Wingdings" w:hAnsi="Wingdings" w:hint="default"/>
+      </w:rPr>
+    </w:lvl>
+  </w:abstractNum>
+  <w:abstractNum w:abstractNumId="9" w15:restartNumberingAfterBreak="0">
     <w:nsid w:val="695F3FE9"/>
     <w:multiLevelType w:val="multilevel"/>
     <w:tmpl w:val="140A319A"/>
@@ -2561,25 +3050,34 @@
     </w:lvl>
   </w:abstractNum>
   <w:num w:numId="1" w16cid:durableId="1968579325">
+    <w:abstractNumId w:val="7"/>
+  </w:num>
+  <w:num w:numId="2" w16cid:durableId="405691740">
+    <w:abstractNumId w:val="9"/>
+  </w:num>
+  <w:num w:numId="3" w16cid:durableId="1911767264">
+    <w:abstractNumId w:val="3"/>
+  </w:num>
+  <w:num w:numId="4" w16cid:durableId="101996582">
+    <w:abstractNumId w:val="6"/>
+  </w:num>
+  <w:num w:numId="5" w16cid:durableId="1441681647">
+    <w:abstractNumId w:val="1"/>
+  </w:num>
+  <w:num w:numId="6" w16cid:durableId="929391540">
+    <w:abstractNumId w:val="2"/>
+  </w:num>
+  <w:num w:numId="7" w16cid:durableId="1542135290">
+    <w:abstractNumId w:val="4"/>
+  </w:num>
+  <w:num w:numId="8" w16cid:durableId="308176104">
+    <w:abstractNumId w:val="8"/>
+  </w:num>
+  <w:num w:numId="9" w16cid:durableId="298876392">
     <w:abstractNumId w:val="5"/>
   </w:num>
-  <w:num w:numId="2" w16cid:durableId="405691740">
-    <w:abstractNumId w:val="6"/>
-  </w:num>
-  <w:num w:numId="3" w16cid:durableId="1911767264">
-    <w:abstractNumId w:val="2"/>
-  </w:num>
-  <w:num w:numId="4" w16cid:durableId="101996582">
-    <w:abstractNumId w:val="4"/>
-  </w:num>
-  <w:num w:numId="5" w16cid:durableId="1441681647">
+  <w:num w:numId="10" w16cid:durableId="708995035">
     <w:abstractNumId w:val="0"/>
-  </w:num>
-  <w:num w:numId="6" w16cid:durableId="929391540">
-    <w:abstractNumId w:val="1"/>
-  </w:num>
-  <w:num w:numId="7" w16cid:durableId="1542135290">
-    <w:abstractNumId w:val="3"/>
   </w:num>
 </w:numbering>
 </file>
@@ -3570,6 +4068,275 @@
       </w:tblBorders>
     </w:tblPr>
   </w:style>
+  <w:style w:type="character" w:styleId="Strong">
+    <w:name w:val="Strong"/>
+    <w:basedOn w:val="DefaultParagraphFont"/>
+    <w:uiPriority w:val="22"/>
+    <w:qFormat/>
+    <w:rsid w:val="00CF3274"/>
+    <w:rPr>
+      <w:b/>
+      <w:bCs/>
+    </w:rPr>
+  </w:style>
+  <w:style w:type="paragraph" w:styleId="ListParagraph">
+    <w:name w:val="List Paragraph"/>
+    <w:basedOn w:val="Normal"/>
+    <w:uiPriority w:val="34"/>
+    <w:unhideWhenUsed/>
+    <w:qFormat/>
+    <w:rsid w:val="001B33C3"/>
+    <w:pPr>
+      <w:ind w:left="720"/>
+      <w:contextualSpacing/>
+    </w:pPr>
+  </w:style>
+  <w:style w:type="table" w:styleId="ListTable7Colorful">
+    <w:name w:val="List Table 7 Colorful"/>
+    <w:basedOn w:val="TableNormal"/>
+    <w:uiPriority w:val="52"/>
+    <w:rsid w:val="001B33C3"/>
+    <w:pPr>
+      <w:spacing w:after="0" w:line="240" w:lineRule="auto"/>
+    </w:pPr>
+    <w:rPr>
+      <w:color w:val="000000" w:themeColor="text1"/>
+    </w:rPr>
+    <w:tblPr>
+      <w:tblStyleRowBandSize w:val="1"/>
+      <w:tblStyleColBandSize w:val="1"/>
+    </w:tblPr>
+    <w:tblStylePr w:type="firstRow">
+      <w:rPr>
+        <w:rFonts w:asciiTheme="majorHAnsi" w:eastAsiaTheme="majorEastAsia" w:hAnsiTheme="majorHAnsi" w:cstheme="majorBidi"/>
+        <w:i/>
+        <w:iCs/>
+        <w:sz w:val="26"/>
+      </w:rPr>
+      <w:tblPr/>
+      <w:tcPr>
+        <w:tcBorders>
+          <w:bottom w:val="single" w:sz="4" w:space="0" w:color="000000" w:themeColor="text1"/>
+        </w:tcBorders>
+        <w:shd w:val="clear" w:color="auto" w:fill="FFFFFF" w:themeFill="background1"/>
+      </w:tcPr>
+    </w:tblStylePr>
+    <w:tblStylePr w:type="lastRow">
+      <w:rPr>
+        <w:rFonts w:asciiTheme="majorHAnsi" w:eastAsiaTheme="majorEastAsia" w:hAnsiTheme="majorHAnsi" w:cstheme="majorBidi"/>
+        <w:i/>
+        <w:iCs/>
+        <w:sz w:val="26"/>
+      </w:rPr>
+      <w:tblPr/>
+      <w:tcPr>
+        <w:tcBorders>
+          <w:top w:val="single" w:sz="4" w:space="0" w:color="000000" w:themeColor="text1"/>
+        </w:tcBorders>
+        <w:shd w:val="clear" w:color="auto" w:fill="FFFFFF" w:themeFill="background1"/>
+      </w:tcPr>
+    </w:tblStylePr>
+    <w:tblStylePr w:type="firstCol">
+      <w:pPr>
+        <w:jc w:val="right"/>
+      </w:pPr>
+      <w:rPr>
+        <w:rFonts w:asciiTheme="majorHAnsi" w:eastAsiaTheme="majorEastAsia" w:hAnsiTheme="majorHAnsi" w:cstheme="majorBidi"/>
+        <w:i/>
+        <w:iCs/>
+        <w:sz w:val="26"/>
+      </w:rPr>
+      <w:tblPr/>
+      <w:tcPr>
+        <w:tcBorders>
+          <w:right w:val="single" w:sz="4" w:space="0" w:color="000000" w:themeColor="text1"/>
+        </w:tcBorders>
+        <w:shd w:val="clear" w:color="auto" w:fill="FFFFFF" w:themeFill="background1"/>
+      </w:tcPr>
+    </w:tblStylePr>
+    <w:tblStylePr w:type="lastCol">
+      <w:rPr>
+        <w:rFonts w:asciiTheme="majorHAnsi" w:eastAsiaTheme="majorEastAsia" w:hAnsiTheme="majorHAnsi" w:cstheme="majorBidi"/>
+        <w:i/>
+        <w:iCs/>
+        <w:sz w:val="26"/>
+      </w:rPr>
+      <w:tblPr/>
+      <w:tcPr>
+        <w:tcBorders>
+          <w:left w:val="single" w:sz="4" w:space="0" w:color="000000" w:themeColor="text1"/>
+        </w:tcBorders>
+        <w:shd w:val="clear" w:color="auto" w:fill="FFFFFF" w:themeFill="background1"/>
+      </w:tcPr>
+    </w:tblStylePr>
+    <w:tblStylePr w:type="band1Vert">
+      <w:tblPr/>
+      <w:tcPr>
+        <w:shd w:val="clear" w:color="auto" w:fill="CCCCCC" w:themeFill="text1" w:themeFillTint="33"/>
+      </w:tcPr>
+    </w:tblStylePr>
+    <w:tblStylePr w:type="band1Horz">
+      <w:tblPr/>
+      <w:tcPr>
+        <w:shd w:val="clear" w:color="auto" w:fill="CCCCCC" w:themeFill="text1" w:themeFillTint="33"/>
+      </w:tcPr>
+    </w:tblStylePr>
+    <w:tblStylePr w:type="neCell">
+      <w:tblPr/>
+      <w:tcPr>
+        <w:tcBorders>
+          <w:left w:val="nil"/>
+        </w:tcBorders>
+      </w:tcPr>
+    </w:tblStylePr>
+    <w:tblStylePr w:type="nwCell">
+      <w:tblPr/>
+      <w:tcPr>
+        <w:tcBorders>
+          <w:right w:val="nil"/>
+        </w:tcBorders>
+      </w:tcPr>
+    </w:tblStylePr>
+    <w:tblStylePr w:type="seCell">
+      <w:tblPr/>
+      <w:tcPr>
+        <w:tcBorders>
+          <w:left w:val="nil"/>
+        </w:tcBorders>
+      </w:tcPr>
+    </w:tblStylePr>
+    <w:tblStylePr w:type="swCell">
+      <w:tblPr/>
+      <w:tcPr>
+        <w:tcBorders>
+          <w:right w:val="nil"/>
+        </w:tcBorders>
+      </w:tcPr>
+    </w:tblStylePr>
+  </w:style>
+  <w:style w:type="table" w:styleId="ListTable7Colorful-Accent1">
+    <w:name w:val="List Table 7 Colorful Accent 1"/>
+    <w:basedOn w:val="TableNormal"/>
+    <w:uiPriority w:val="52"/>
+    <w:rsid w:val="001B33C3"/>
+    <w:pPr>
+      <w:spacing w:after="0" w:line="240" w:lineRule="auto"/>
+    </w:pPr>
+    <w:rPr>
+      <w:color w:val="577188" w:themeColor="accent1" w:themeShade="BF"/>
+    </w:rPr>
+    <w:tblPr>
+      <w:tblStyleRowBandSize w:val="1"/>
+      <w:tblStyleColBandSize w:val="1"/>
+    </w:tblPr>
+    <w:tblStylePr w:type="firstRow">
+      <w:rPr>
+        <w:rFonts w:asciiTheme="majorHAnsi" w:eastAsiaTheme="majorEastAsia" w:hAnsiTheme="majorHAnsi" w:cstheme="majorBidi"/>
+        <w:i/>
+        <w:iCs/>
+        <w:sz w:val="26"/>
+      </w:rPr>
+      <w:tblPr/>
+      <w:tcPr>
+        <w:tcBorders>
+          <w:bottom w:val="single" w:sz="4" w:space="0" w:color="7E97AD" w:themeColor="accent1"/>
+        </w:tcBorders>
+        <w:shd w:val="clear" w:color="auto" w:fill="FFFFFF" w:themeFill="background1"/>
+      </w:tcPr>
+    </w:tblStylePr>
+    <w:tblStylePr w:type="lastRow">
+      <w:rPr>
+        <w:rFonts w:asciiTheme="majorHAnsi" w:eastAsiaTheme="majorEastAsia" w:hAnsiTheme="majorHAnsi" w:cstheme="majorBidi"/>
+        <w:i/>
+        <w:iCs/>
+        <w:sz w:val="26"/>
+      </w:rPr>
+      <w:tblPr/>
+      <w:tcPr>
+        <w:tcBorders>
+          <w:top w:val="single" w:sz="4" w:space="0" w:color="7E97AD" w:themeColor="accent1"/>
+        </w:tcBorders>
+        <w:shd w:val="clear" w:color="auto" w:fill="FFFFFF" w:themeFill="background1"/>
+      </w:tcPr>
+    </w:tblStylePr>
+    <w:tblStylePr w:type="firstCol">
+      <w:pPr>
+        <w:jc w:val="right"/>
+      </w:pPr>
+      <w:rPr>
+        <w:rFonts w:asciiTheme="majorHAnsi" w:eastAsiaTheme="majorEastAsia" w:hAnsiTheme="majorHAnsi" w:cstheme="majorBidi"/>
+        <w:i/>
+        <w:iCs/>
+        <w:sz w:val="26"/>
+      </w:rPr>
+      <w:tblPr/>
+      <w:tcPr>
+        <w:tcBorders>
+          <w:right w:val="single" w:sz="4" w:space="0" w:color="7E97AD" w:themeColor="accent1"/>
+        </w:tcBorders>
+        <w:shd w:val="clear" w:color="auto" w:fill="FFFFFF" w:themeFill="background1"/>
+      </w:tcPr>
+    </w:tblStylePr>
+    <w:tblStylePr w:type="lastCol">
+      <w:rPr>
+        <w:rFonts w:asciiTheme="majorHAnsi" w:eastAsiaTheme="majorEastAsia" w:hAnsiTheme="majorHAnsi" w:cstheme="majorBidi"/>
+        <w:i/>
+        <w:iCs/>
+        <w:sz w:val="26"/>
+      </w:rPr>
+      <w:tblPr/>
+      <w:tcPr>
+        <w:tcBorders>
+          <w:left w:val="single" w:sz="4" w:space="0" w:color="7E97AD" w:themeColor="accent1"/>
+        </w:tcBorders>
+        <w:shd w:val="clear" w:color="auto" w:fill="FFFFFF" w:themeFill="background1"/>
+      </w:tcPr>
+    </w:tblStylePr>
+    <w:tblStylePr w:type="band1Vert">
+      <w:tblPr/>
+      <w:tcPr>
+        <w:shd w:val="clear" w:color="auto" w:fill="E5EAEE" w:themeFill="accent1" w:themeFillTint="33"/>
+      </w:tcPr>
+    </w:tblStylePr>
+    <w:tblStylePr w:type="band1Horz">
+      <w:tblPr/>
+      <w:tcPr>
+        <w:shd w:val="clear" w:color="auto" w:fill="E5EAEE" w:themeFill="accent1" w:themeFillTint="33"/>
+      </w:tcPr>
+    </w:tblStylePr>
+    <w:tblStylePr w:type="neCell">
+      <w:tblPr/>
+      <w:tcPr>
+        <w:tcBorders>
+          <w:left w:val="nil"/>
+        </w:tcBorders>
+      </w:tcPr>
+    </w:tblStylePr>
+    <w:tblStylePr w:type="nwCell">
+      <w:tblPr/>
+      <w:tcPr>
+        <w:tcBorders>
+          <w:right w:val="nil"/>
+        </w:tcBorders>
+      </w:tcPr>
+    </w:tblStylePr>
+    <w:tblStylePr w:type="seCell">
+      <w:tblPr/>
+      <w:tcPr>
+        <w:tcBorders>
+          <w:left w:val="nil"/>
+        </w:tcBorders>
+      </w:tcPr>
+    </w:tblStylePr>
+    <w:tblStylePr w:type="swCell">
+      <w:tblPr/>
+      <w:tcPr>
+        <w:tcBorders>
+          <w:right w:val="nil"/>
+        </w:tcBorders>
+      </w:tcPr>
+    </w:tblStylePr>
+  </w:style>
 </w:styles>
 </file>
 

</xml_diff>